<commit_message>
added unit tests to testrapport
</commit_message>
<xml_diff>
--- a/testrapport.docx
+++ b/testrapport.docx
@@ -22,8 +22,6 @@
         </w:rPr>
       </w:sdtEndPr>
       <w:sdtContent>
-        <w:bookmarkStart w:id="0" w:name="_GoBack" w:displacedByCustomXml="prev"/>
-        <w:bookmarkEnd w:id="0" w:displacedByCustomXml="prev"/>
         <w:p>
           <w:pPr>
             <w:pStyle w:val="Kopvaninhoudsopgave"/>
@@ -53,13 +51,130 @@
           <w:r>
             <w:fldChar w:fldCharType="separate"/>
           </w:r>
-          <w:hyperlink w:anchor="_Toc478219879" w:history="1">
+          <w:bookmarkStart w:id="0" w:name="_GoBack"/>
+          <w:bookmarkEnd w:id="0"/>
+          <w:r>
+            <w:rPr>
+              <w:rStyle w:val="Hyperlink"/>
+              <w:noProof/>
+            </w:rPr>
+            <w:fldChar w:fldCharType="begin"/>
+          </w:r>
+          <w:r>
+            <w:rPr>
+              <w:rStyle w:val="Hyperlink"/>
+              <w:noProof/>
+            </w:rPr>
+            <w:instrText xml:space="preserve"> </w:instrText>
+          </w:r>
+          <w:r>
+            <w:rPr>
+              <w:noProof/>
+            </w:rPr>
+            <w:instrText>HYPERLINK \l "_Toc478234596"</w:instrText>
+          </w:r>
+          <w:r>
+            <w:rPr>
+              <w:rStyle w:val="Hyperlink"/>
+              <w:noProof/>
+            </w:rPr>
+            <w:instrText xml:space="preserve"> </w:instrText>
+          </w:r>
+          <w:r>
+            <w:rPr>
+              <w:rStyle w:val="Hyperlink"/>
+              <w:noProof/>
+            </w:rPr>
+          </w:r>
+          <w:r>
+            <w:rPr>
+              <w:rStyle w:val="Hyperlink"/>
+              <w:noProof/>
+            </w:rPr>
+            <w:fldChar w:fldCharType="separate"/>
+          </w:r>
+          <w:r>
+            <w:rPr>
+              <w:rStyle w:val="Hyperlink"/>
+              <w:noProof/>
+            </w:rPr>
+            <w:t>Black box tests</w:t>
+          </w:r>
+          <w:r>
+            <w:rPr>
+              <w:noProof/>
+              <w:webHidden/>
+            </w:rPr>
+            <w:tab/>
+          </w:r>
+          <w:r>
+            <w:rPr>
+              <w:noProof/>
+              <w:webHidden/>
+            </w:rPr>
+            <w:fldChar w:fldCharType="begin"/>
+          </w:r>
+          <w:r>
+            <w:rPr>
+              <w:noProof/>
+              <w:webHidden/>
+            </w:rPr>
+            <w:instrText xml:space="preserve"> PAGEREF _Toc478234596 \h </w:instrText>
+          </w:r>
+          <w:r>
+            <w:rPr>
+              <w:noProof/>
+              <w:webHidden/>
+            </w:rPr>
+          </w:r>
+          <w:r>
+            <w:rPr>
+              <w:noProof/>
+              <w:webHidden/>
+            </w:rPr>
+            <w:fldChar w:fldCharType="separate"/>
+          </w:r>
+          <w:r>
+            <w:rPr>
+              <w:noProof/>
+              <w:webHidden/>
+            </w:rPr>
+            <w:t>1</w:t>
+          </w:r>
+          <w:r>
+            <w:rPr>
+              <w:noProof/>
+              <w:webHidden/>
+            </w:rPr>
+            <w:fldChar w:fldCharType="end"/>
+          </w:r>
+          <w:r>
+            <w:rPr>
+              <w:rStyle w:val="Hyperlink"/>
+              <w:noProof/>
+            </w:rPr>
+            <w:fldChar w:fldCharType="end"/>
+          </w:r>
+        </w:p>
+        <w:p>
+          <w:pPr>
+            <w:pStyle w:val="Inhopg2"/>
+            <w:tabs>
+              <w:tab w:val="right" w:leader="dot" w:pos="9062"/>
+            </w:tabs>
+            <w:rPr>
+              <w:rFonts w:eastAsiaTheme="minorEastAsia"/>
+              <w:noProof/>
+              <w:lang w:eastAsia="nl-NL"/>
+            </w:rPr>
+          </w:pPr>
+          <w:hyperlink w:anchor="_Toc478234597" w:history="1">
             <w:r>
               <w:rPr>
                 <w:rStyle w:val="Hyperlink"/>
                 <w:noProof/>
               </w:rPr>
-              <w:t>Testcase</w:t>
+              <w:t>Test case 1.</w:t>
             </w:r>
             <w:r>
               <w:rPr>
@@ -80,7 +195,7 @@
                 <w:noProof/>
                 <w:webHidden/>
               </w:rPr>
-              <w:instrText xml:space="preserve"> PAGEREF _Toc478219879 \h </w:instrText>
+              <w:instrText xml:space="preserve"> PAGEREF _Toc478234597 \h </w:instrText>
             </w:r>
             <w:r>
               <w:rPr>
@@ -123,13 +238,13 @@
               <w:lang w:eastAsia="nl-NL"/>
             </w:rPr>
           </w:pPr>
-          <w:hyperlink w:anchor="_Toc478219880" w:history="1">
+          <w:hyperlink w:anchor="_Toc478234598" w:history="1">
             <w:r>
               <w:rPr>
                 <w:rStyle w:val="Hyperlink"/>
                 <w:noProof/>
               </w:rPr>
-              <w:t>1.</w:t>
+              <w:t>Test case 2.</w:t>
             </w:r>
             <w:r>
               <w:rPr>
@@ -150,7 +265,7 @@
                 <w:noProof/>
                 <w:webHidden/>
               </w:rPr>
-              <w:instrText xml:space="preserve"> PAGEREF _Toc478219880 \h </w:instrText>
+              <w:instrText xml:space="preserve"> PAGEREF _Toc478234598 \h </w:instrText>
             </w:r>
             <w:r>
               <w:rPr>
@@ -170,7 +285,7 @@
                 <w:noProof/>
                 <w:webHidden/>
               </w:rPr>
-              <w:t>1</w:t>
+              <w:t>2</w:t>
             </w:r>
             <w:r>
               <w:rPr>
@@ -193,13 +308,13 @@
               <w:lang w:eastAsia="nl-NL"/>
             </w:rPr>
           </w:pPr>
-          <w:hyperlink w:anchor="_Toc478219881" w:history="1">
+          <w:hyperlink w:anchor="_Toc478234599" w:history="1">
             <w:r>
               <w:rPr>
                 <w:rStyle w:val="Hyperlink"/>
                 <w:noProof/>
               </w:rPr>
-              <w:t>2.</w:t>
+              <w:t>Test case 3.</w:t>
             </w:r>
             <w:r>
               <w:rPr>
@@ -220,7 +335,7 @@
                 <w:noProof/>
                 <w:webHidden/>
               </w:rPr>
-              <w:instrText xml:space="preserve"> PAGEREF _Toc478219881 \h </w:instrText>
+              <w:instrText xml:space="preserve"> PAGEREF _Toc478234599 \h </w:instrText>
             </w:r>
             <w:r>
               <w:rPr>
@@ -263,13 +378,13 @@
               <w:lang w:eastAsia="nl-NL"/>
             </w:rPr>
           </w:pPr>
-          <w:hyperlink w:anchor="_Toc478219882" w:history="1">
+          <w:hyperlink w:anchor="_Toc478234600" w:history="1">
             <w:r>
               <w:rPr>
                 <w:rStyle w:val="Hyperlink"/>
                 <w:noProof/>
               </w:rPr>
-              <w:t>3.</w:t>
+              <w:t>Test case 4.</w:t>
             </w:r>
             <w:r>
               <w:rPr>
@@ -290,7 +405,7 @@
                 <w:noProof/>
                 <w:webHidden/>
               </w:rPr>
-              <w:instrText xml:space="preserve"> PAGEREF _Toc478219882 \h </w:instrText>
+              <w:instrText xml:space="preserve"> PAGEREF _Toc478234600 \h </w:instrText>
             </w:r>
             <w:r>
               <w:rPr>
@@ -310,7 +425,7 @@
                 <w:noProof/>
                 <w:webHidden/>
               </w:rPr>
-              <w:t>2</w:t>
+              <w:t>3</w:t>
             </w:r>
             <w:r>
               <w:rPr>
@@ -333,13 +448,13 @@
               <w:lang w:eastAsia="nl-NL"/>
             </w:rPr>
           </w:pPr>
-          <w:hyperlink w:anchor="_Toc478219883" w:history="1">
+          <w:hyperlink w:anchor="_Toc478234601" w:history="1">
             <w:r>
               <w:rPr>
                 <w:rStyle w:val="Hyperlink"/>
                 <w:noProof/>
               </w:rPr>
-              <w:t>4.</w:t>
+              <w:t>Test case 5.</w:t>
             </w:r>
             <w:r>
               <w:rPr>
@@ -360,7 +475,7 @@
                 <w:noProof/>
                 <w:webHidden/>
               </w:rPr>
-              <w:instrText xml:space="preserve"> PAGEREF _Toc478219883 \h </w:instrText>
+              <w:instrText xml:space="preserve"> PAGEREF _Toc478234601 \h </w:instrText>
             </w:r>
             <w:r>
               <w:rPr>
@@ -403,13 +518,13 @@
               <w:lang w:eastAsia="nl-NL"/>
             </w:rPr>
           </w:pPr>
-          <w:hyperlink w:anchor="_Toc478219884" w:history="1">
+          <w:hyperlink w:anchor="_Toc478234602" w:history="1">
             <w:r>
               <w:rPr>
                 <w:rStyle w:val="Hyperlink"/>
                 <w:noProof/>
               </w:rPr>
-              <w:t>5.</w:t>
+              <w:t>Test case 6.</w:t>
             </w:r>
             <w:r>
               <w:rPr>
@@ -430,7 +545,7 @@
                 <w:noProof/>
                 <w:webHidden/>
               </w:rPr>
-              <w:instrText xml:space="preserve"> PAGEREF _Toc478219884 \h </w:instrText>
+              <w:instrText xml:space="preserve"> PAGEREF _Toc478234602 \h </w:instrText>
             </w:r>
             <w:r>
               <w:rPr>
@@ -450,7 +565,7 @@
                 <w:noProof/>
                 <w:webHidden/>
               </w:rPr>
-              <w:t>3</w:t>
+              <w:t>4</w:t>
             </w:r>
             <w:r>
               <w:rPr>
@@ -473,13 +588,13 @@
               <w:lang w:eastAsia="nl-NL"/>
             </w:rPr>
           </w:pPr>
-          <w:hyperlink w:anchor="_Toc478219885" w:history="1">
+          <w:hyperlink w:anchor="_Toc478234603" w:history="1">
             <w:r>
               <w:rPr>
                 <w:rStyle w:val="Hyperlink"/>
                 <w:noProof/>
               </w:rPr>
-              <w:t>6.</w:t>
+              <w:t>Test case 7.</w:t>
             </w:r>
             <w:r>
               <w:rPr>
@@ -500,7 +615,7 @@
                 <w:noProof/>
                 <w:webHidden/>
               </w:rPr>
-              <w:instrText xml:space="preserve"> PAGEREF _Toc478219885 \h </w:instrText>
+              <w:instrText xml:space="preserve"> PAGEREF _Toc478234603 \h </w:instrText>
             </w:r>
             <w:r>
               <w:rPr>
@@ -543,13 +658,13 @@
               <w:lang w:eastAsia="nl-NL"/>
             </w:rPr>
           </w:pPr>
-          <w:hyperlink w:anchor="_Toc478219886" w:history="1">
+          <w:hyperlink w:anchor="_Toc478234604" w:history="1">
             <w:r>
               <w:rPr>
                 <w:rStyle w:val="Hyperlink"/>
                 <w:noProof/>
               </w:rPr>
-              <w:t>7.</w:t>
+              <w:t>Test case 8.</w:t>
             </w:r>
             <w:r>
               <w:rPr>
@@ -570,7 +685,7 @@
                 <w:noProof/>
                 <w:webHidden/>
               </w:rPr>
-              <w:instrText xml:space="preserve"> PAGEREF _Toc478219886 \h </w:instrText>
+              <w:instrText xml:space="preserve"> PAGEREF _Toc478234604 \h </w:instrText>
             </w:r>
             <w:r>
               <w:rPr>
@@ -590,7 +705,7 @@
                 <w:noProof/>
                 <w:webHidden/>
               </w:rPr>
-              <w:t>4</w:t>
+              <w:t>5</w:t>
             </w:r>
             <w:r>
               <w:rPr>
@@ -613,13 +728,13 @@
               <w:lang w:eastAsia="nl-NL"/>
             </w:rPr>
           </w:pPr>
-          <w:hyperlink w:anchor="_Toc478219887" w:history="1">
+          <w:hyperlink w:anchor="_Toc478234605" w:history="1">
             <w:r>
               <w:rPr>
                 <w:rStyle w:val="Hyperlink"/>
                 <w:noProof/>
               </w:rPr>
-              <w:t>8.</w:t>
+              <w:t>Test case 9.</w:t>
             </w:r>
             <w:r>
               <w:rPr>
@@ -640,7 +755,7 @@
                 <w:noProof/>
                 <w:webHidden/>
               </w:rPr>
-              <w:instrText xml:space="preserve"> PAGEREF _Toc478219887 \h </w:instrText>
+              <w:instrText xml:space="preserve"> PAGEREF _Toc478234605 \h </w:instrText>
             </w:r>
             <w:r>
               <w:rPr>
@@ -683,13 +798,13 @@
               <w:lang w:eastAsia="nl-NL"/>
             </w:rPr>
           </w:pPr>
-          <w:hyperlink w:anchor="_Toc478219888" w:history="1">
+          <w:hyperlink w:anchor="_Toc478234606" w:history="1">
             <w:r>
               <w:rPr>
                 <w:rStyle w:val="Hyperlink"/>
                 <w:noProof/>
               </w:rPr>
-              <w:t>9.</w:t>
+              <w:t>Uitslag:</w:t>
             </w:r>
             <w:r>
               <w:rPr>
@@ -710,7 +825,7 @@
                 <w:noProof/>
                 <w:webHidden/>
               </w:rPr>
-              <w:instrText xml:space="preserve"> PAGEREF _Toc478219888 \h </w:instrText>
+              <w:instrText xml:space="preserve"> PAGEREF _Toc478234606 \h </w:instrText>
             </w:r>
             <w:r>
               <w:rPr>
@@ -730,7 +845,77 @@
                 <w:noProof/>
                 <w:webHidden/>
               </w:rPr>
-              <w:t>5</w:t>
+              <w:t>6</w:t>
+            </w:r>
+            <w:r>
+              <w:rPr>
+                <w:noProof/>
+                <w:webHidden/>
+              </w:rPr>
+              <w:fldChar w:fldCharType="end"/>
+            </w:r>
+          </w:hyperlink>
+        </w:p>
+        <w:p>
+          <w:pPr>
+            <w:pStyle w:val="Inhopg1"/>
+            <w:tabs>
+              <w:tab w:val="right" w:leader="dot" w:pos="9062"/>
+            </w:tabs>
+            <w:rPr>
+              <w:rFonts w:eastAsiaTheme="minorEastAsia"/>
+              <w:noProof/>
+              <w:lang w:eastAsia="nl-NL"/>
+            </w:rPr>
+          </w:pPr>
+          <w:hyperlink w:anchor="_Toc478234607" w:history="1">
+            <w:r>
+              <w:rPr>
+                <w:rStyle w:val="Hyperlink"/>
+                <w:noProof/>
+              </w:rPr>
+              <w:t>Unit tests</w:t>
+            </w:r>
+            <w:r>
+              <w:rPr>
+                <w:noProof/>
+                <w:webHidden/>
+              </w:rPr>
+              <w:tab/>
+            </w:r>
+            <w:r>
+              <w:rPr>
+                <w:noProof/>
+                <w:webHidden/>
+              </w:rPr>
+              <w:fldChar w:fldCharType="begin"/>
+            </w:r>
+            <w:r>
+              <w:rPr>
+                <w:noProof/>
+                <w:webHidden/>
+              </w:rPr>
+              <w:instrText xml:space="preserve"> PAGEREF _Toc478234607 \h </w:instrText>
+            </w:r>
+            <w:r>
+              <w:rPr>
+                <w:noProof/>
+                <w:webHidden/>
+              </w:rPr>
+            </w:r>
+            <w:r>
+              <w:rPr>
+                <w:noProof/>
+                <w:webHidden/>
+              </w:rPr>
+              <w:fldChar w:fldCharType="separate"/>
+            </w:r>
+            <w:r>
+              <w:rPr>
+                <w:noProof/>
+                <w:webHidden/>
+              </w:rPr>
+              <w:t>6</w:t>
             </w:r>
             <w:r>
               <w:rPr>
@@ -753,12 +938,82 @@
               <w:lang w:eastAsia="nl-NL"/>
             </w:rPr>
           </w:pPr>
-          <w:hyperlink w:anchor="_Toc478219889" w:history="1">
+          <w:hyperlink w:anchor="_Toc478234608" w:history="1">
             <w:r>
               <w:rPr>
                 <w:rStyle w:val="Hyperlink"/>
                 <w:noProof/>
               </w:rPr>
+              <w:t>Code</w:t>
+            </w:r>
+            <w:r>
+              <w:rPr>
+                <w:noProof/>
+                <w:webHidden/>
+              </w:rPr>
+              <w:tab/>
+            </w:r>
+            <w:r>
+              <w:rPr>
+                <w:noProof/>
+                <w:webHidden/>
+              </w:rPr>
+              <w:fldChar w:fldCharType="begin"/>
+            </w:r>
+            <w:r>
+              <w:rPr>
+                <w:noProof/>
+                <w:webHidden/>
+              </w:rPr>
+              <w:instrText xml:space="preserve"> PAGEREF _Toc478234608 \h </w:instrText>
+            </w:r>
+            <w:r>
+              <w:rPr>
+                <w:noProof/>
+                <w:webHidden/>
+              </w:rPr>
+            </w:r>
+            <w:r>
+              <w:rPr>
+                <w:noProof/>
+                <w:webHidden/>
+              </w:rPr>
+              <w:fldChar w:fldCharType="separate"/>
+            </w:r>
+            <w:r>
+              <w:rPr>
+                <w:noProof/>
+                <w:webHidden/>
+              </w:rPr>
+              <w:t>6</w:t>
+            </w:r>
+            <w:r>
+              <w:rPr>
+                <w:noProof/>
+                <w:webHidden/>
+              </w:rPr>
+              <w:fldChar w:fldCharType="end"/>
+            </w:r>
+          </w:hyperlink>
+        </w:p>
+        <w:p>
+          <w:pPr>
+            <w:pStyle w:val="Inhopg2"/>
+            <w:tabs>
+              <w:tab w:val="right" w:leader="dot" w:pos="9062"/>
+            </w:tabs>
+            <w:rPr>
+              <w:rFonts w:eastAsiaTheme="minorEastAsia"/>
+              <w:noProof/>
+              <w:lang w:eastAsia="nl-NL"/>
+            </w:rPr>
+          </w:pPr>
+          <w:hyperlink w:anchor="_Toc478234609" w:history="1">
+            <w:r>
+              <w:rPr>
+                <w:rStyle w:val="Hyperlink"/>
+                <w:noProof/>
+              </w:rPr>
               <w:t>Uitslag:</w:t>
             </w:r>
             <w:r>
@@ -780,7 +1035,7 @@
                 <w:noProof/>
                 <w:webHidden/>
               </w:rPr>
-              <w:instrText xml:space="preserve"> PAGEREF _Toc478219889 \h </w:instrText>
+              <w:instrText xml:space="preserve"> PAGEREF _Toc478234609 \h </w:instrText>
             </w:r>
             <w:r>
               <w:rPr>
@@ -800,7 +1055,7 @@
                 <w:noProof/>
                 <w:webHidden/>
               </w:rPr>
-              <w:t>6</w:t>
+              <w:t>8</w:t>
             </w:r>
             <w:r>
               <w:rPr>
@@ -827,9 +1082,9 @@
       <w:pPr>
         <w:pStyle w:val="Kop1"/>
       </w:pPr>
-      <w:bookmarkStart w:id="1" w:name="_Toc478219879"/>
-      <w:r>
-        <w:t>Testcase</w:t>
+      <w:bookmarkStart w:id="1" w:name="_Toc478234596"/>
+      <w:r>
+        <w:t>Black box tests</w:t>
       </w:r>
       <w:bookmarkEnd w:id="1"/>
     </w:p>
@@ -837,7 +1092,10 @@
       <w:pPr>
         <w:pStyle w:val="Kop2"/>
       </w:pPr>
-      <w:bookmarkStart w:id="2" w:name="_Toc478219880"/>
+      <w:bookmarkStart w:id="2" w:name="_Toc478234597"/>
+      <w:r>
+        <w:t xml:space="preserve">Test case </w:t>
+      </w:r>
       <w:r>
         <w:t>1.</w:t>
       </w:r>
@@ -890,9 +1148,12 @@
       <w:pPr>
         <w:pStyle w:val="Kop2"/>
       </w:pPr>
-      <w:bookmarkStart w:id="3" w:name="_Toc478219881"/>
+      <w:bookmarkStart w:id="3" w:name="_Toc478234598"/>
       <w:r>
         <w:lastRenderedPageBreak/>
+        <w:t xml:space="preserve">Test case </w:t>
+      </w:r>
+      <w:r>
         <w:t>2.</w:t>
       </w:r>
       <w:bookmarkEnd w:id="3"/>
@@ -944,7 +1205,10 @@
       <w:pPr>
         <w:pStyle w:val="Kop2"/>
       </w:pPr>
-      <w:bookmarkStart w:id="4" w:name="_Toc478219882"/>
+      <w:bookmarkStart w:id="4" w:name="_Toc478234599"/>
+      <w:r>
+        <w:t xml:space="preserve">Test case </w:t>
+      </w:r>
       <w:r>
         <w:t>3.</w:t>
       </w:r>
@@ -997,9 +1261,12 @@
       <w:pPr>
         <w:pStyle w:val="Kop2"/>
       </w:pPr>
-      <w:bookmarkStart w:id="5" w:name="_Toc478219883"/>
+      <w:bookmarkStart w:id="5" w:name="_Toc478234600"/>
       <w:r>
         <w:lastRenderedPageBreak/>
+        <w:t xml:space="preserve">Test case </w:t>
+      </w:r>
+      <w:r>
         <w:t>4.</w:t>
       </w:r>
       <w:bookmarkEnd w:id="5"/>
@@ -1051,7 +1318,10 @@
       <w:pPr>
         <w:pStyle w:val="Kop2"/>
       </w:pPr>
-      <w:bookmarkStart w:id="6" w:name="_Toc478219884"/>
+      <w:bookmarkStart w:id="6" w:name="_Toc478234601"/>
+      <w:r>
+        <w:t xml:space="preserve">Test case </w:t>
+      </w:r>
       <w:r>
         <w:t>5.</w:t>
       </w:r>
@@ -1104,9 +1374,12 @@
       <w:pPr>
         <w:pStyle w:val="Kop2"/>
       </w:pPr>
-      <w:bookmarkStart w:id="7" w:name="_Toc478219885"/>
+      <w:bookmarkStart w:id="7" w:name="_Toc478234602"/>
       <w:r>
         <w:lastRenderedPageBreak/>
+        <w:t xml:space="preserve">Test case </w:t>
+      </w:r>
+      <w:r>
         <w:t>6.</w:t>
       </w:r>
       <w:bookmarkEnd w:id="7"/>
@@ -1158,7 +1431,10 @@
       <w:pPr>
         <w:pStyle w:val="Kop2"/>
       </w:pPr>
-      <w:bookmarkStart w:id="8" w:name="_Toc478219886"/>
+      <w:bookmarkStart w:id="8" w:name="_Toc478234603"/>
+      <w:r>
+        <w:t xml:space="preserve">Test case </w:t>
+      </w:r>
       <w:r>
         <w:t>7.</w:t>
       </w:r>
@@ -1211,9 +1487,12 @@
       <w:pPr>
         <w:pStyle w:val="Kop2"/>
       </w:pPr>
-      <w:bookmarkStart w:id="9" w:name="_Toc478219887"/>
+      <w:bookmarkStart w:id="9" w:name="_Toc478234604"/>
       <w:r>
         <w:lastRenderedPageBreak/>
+        <w:t xml:space="preserve">Test case </w:t>
+      </w:r>
+      <w:r>
         <w:t>8.</w:t>
       </w:r>
       <w:bookmarkEnd w:id="9"/>
@@ -1265,7 +1544,10 @@
       <w:pPr>
         <w:pStyle w:val="Kop2"/>
       </w:pPr>
-      <w:bookmarkStart w:id="10" w:name="_Toc478219888"/>
+      <w:bookmarkStart w:id="10" w:name="_Toc478234605"/>
+      <w:r>
+        <w:t xml:space="preserve">Test case </w:t>
+      </w:r>
       <w:r>
         <w:t>9.</w:t>
       </w:r>
@@ -1318,7 +1600,7 @@
       <w:pPr>
         <w:pStyle w:val="Kop2"/>
       </w:pPr>
-      <w:bookmarkStart w:id="11" w:name="_Toc478219889"/>
+      <w:bookmarkStart w:id="11" w:name="_Toc478234606"/>
       <w:r>
         <w:lastRenderedPageBreak/>
         <w:t>Uitslag:</w:t>
@@ -1359,6 +1641,3846 @@
                     <a:xfrm>
                       <a:off x="0" y="0"/>
                       <a:ext cx="3819525" cy="5324475"/>
+                    </a:xfrm>
+                    <a:prstGeom prst="rect">
+                      <a:avLst/>
+                    </a:prstGeom>
+                  </pic:spPr>
+                </pic:pic>
+              </a:graphicData>
+            </a:graphic>
+          </wp:inline>
+        </w:drawing>
+      </w:r>
+    </w:p>
+    <w:p/>
+    <w:p>
+      <w:pPr>
+        <w:pStyle w:val="Kop1"/>
+      </w:pPr>
+      <w:bookmarkStart w:id="12" w:name="_Toc478234607"/>
+      <w:r>
+        <w:t>Unit tests</w:t>
+      </w:r>
+      <w:bookmarkEnd w:id="12"/>
+    </w:p>
+    <w:p>
+      <w:pPr>
+        <w:pStyle w:val="Kop2"/>
+      </w:pPr>
+      <w:bookmarkStart w:id="13" w:name="_Toc478234608"/>
+      <w:r>
+        <w:t>Code</w:t>
+      </w:r>
+      <w:bookmarkEnd w:id="13"/>
+      <w:r>
+        <w:t xml:space="preserve"> </w:t>
+      </w:r>
+    </w:p>
+    <w:p>
+      <w:pPr>
+        <w:shd w:val="clear" w:color="auto" w:fill="FFFFFF"/>
+        <w:tabs>
+          <w:tab w:val="left" w:pos="916"/>
+          <w:tab w:val="left" w:pos="1832"/>
+          <w:tab w:val="left" w:pos="2748"/>
+          <w:tab w:val="left" w:pos="3664"/>
+          <w:tab w:val="left" w:pos="4580"/>
+          <w:tab w:val="left" w:pos="5496"/>
+          <w:tab w:val="left" w:pos="6412"/>
+          <w:tab w:val="left" w:pos="7328"/>
+          <w:tab w:val="left" w:pos="8244"/>
+          <w:tab w:val="left" w:pos="9160"/>
+          <w:tab w:val="left" w:pos="10076"/>
+          <w:tab w:val="left" w:pos="10992"/>
+          <w:tab w:val="left" w:pos="11908"/>
+          <w:tab w:val="left" w:pos="12824"/>
+          <w:tab w:val="left" w:pos="13740"/>
+          <w:tab w:val="left" w:pos="14656"/>
+        </w:tabs>
+        <w:spacing w:after="0" w:line="240" w:lineRule="auto"/>
+        <w:rPr>
+          <w:rFonts w:ascii="Courier New" w:eastAsia="Times New Roman" w:hAnsi="Courier New" w:cs="Courier New"/>
+          <w:color w:val="000000"/>
+          <w:sz w:val="18"/>
+          <w:szCs w:val="20"/>
+          <w:lang w:eastAsia="nl-NL"/>
+        </w:rPr>
+      </w:pPr>
+      <w:r>
+        <w:rPr>
+          <w:rFonts w:ascii="Courier New" w:eastAsia="Times New Roman" w:hAnsi="Courier New" w:cs="Courier New"/>
+          <w:b/>
+          <w:bCs/>
+          <w:color w:val="000080"/>
+          <w:sz w:val="18"/>
+          <w:szCs w:val="20"/>
+          <w:lang w:eastAsia="nl-NL"/>
+        </w:rPr>
+        <w:t xml:space="preserve">import </w:t>
+      </w:r>
+      <w:proofErr w:type="spellStart"/>
+      <w:r>
+        <w:rPr>
+          <w:rFonts w:ascii="Courier New" w:eastAsia="Times New Roman" w:hAnsi="Courier New" w:cs="Courier New"/>
+          <w:color w:val="000000"/>
+          <w:sz w:val="18"/>
+          <w:szCs w:val="20"/>
+          <w:lang w:eastAsia="nl-NL"/>
+        </w:rPr>
+        <w:t>com.google.gson.Gson</w:t>
+      </w:r>
+      <w:proofErr w:type="spellEnd"/>
+      <w:r>
+        <w:rPr>
+          <w:rFonts w:ascii="Courier New" w:eastAsia="Times New Roman" w:hAnsi="Courier New" w:cs="Courier New"/>
+          <w:color w:val="000000"/>
+          <w:sz w:val="18"/>
+          <w:szCs w:val="20"/>
+          <w:lang w:eastAsia="nl-NL"/>
+        </w:rPr>
+        <w:t>;</w:t>
+      </w:r>
+      <w:r>
+        <w:rPr>
+          <w:rFonts w:ascii="Courier New" w:eastAsia="Times New Roman" w:hAnsi="Courier New" w:cs="Courier New"/>
+          <w:color w:val="000000"/>
+          <w:sz w:val="18"/>
+          <w:szCs w:val="20"/>
+          <w:lang w:eastAsia="nl-NL"/>
+        </w:rPr>
+        <w:br/>
+      </w:r>
+      <w:r>
+        <w:rPr>
+          <w:rFonts w:ascii="Courier New" w:eastAsia="Times New Roman" w:hAnsi="Courier New" w:cs="Courier New"/>
+          <w:b/>
+          <w:bCs/>
+          <w:color w:val="000080"/>
+          <w:sz w:val="18"/>
+          <w:szCs w:val="20"/>
+          <w:lang w:eastAsia="nl-NL"/>
+        </w:rPr>
+        <w:t xml:space="preserve">import </w:t>
+      </w:r>
+      <w:proofErr w:type="spellStart"/>
+      <w:r>
+        <w:rPr>
+          <w:rFonts w:ascii="Courier New" w:eastAsia="Times New Roman" w:hAnsi="Courier New" w:cs="Courier New"/>
+          <w:color w:val="000000"/>
+          <w:sz w:val="18"/>
+          <w:szCs w:val="20"/>
+          <w:lang w:eastAsia="nl-NL"/>
+        </w:rPr>
+        <w:t>com.google.gson.GsonBuilder</w:t>
+      </w:r>
+      <w:proofErr w:type="spellEnd"/>
+      <w:r>
+        <w:rPr>
+          <w:rFonts w:ascii="Courier New" w:eastAsia="Times New Roman" w:hAnsi="Courier New" w:cs="Courier New"/>
+          <w:color w:val="000000"/>
+          <w:sz w:val="18"/>
+          <w:szCs w:val="20"/>
+          <w:lang w:eastAsia="nl-NL"/>
+        </w:rPr>
+        <w:t>;</w:t>
+      </w:r>
+      <w:r>
+        <w:rPr>
+          <w:rFonts w:ascii="Courier New" w:eastAsia="Times New Roman" w:hAnsi="Courier New" w:cs="Courier New"/>
+          <w:color w:val="000000"/>
+          <w:sz w:val="18"/>
+          <w:szCs w:val="20"/>
+          <w:lang w:eastAsia="nl-NL"/>
+        </w:rPr>
+        <w:br/>
+      </w:r>
+      <w:r>
+        <w:rPr>
+          <w:rFonts w:ascii="Courier New" w:eastAsia="Times New Roman" w:hAnsi="Courier New" w:cs="Courier New"/>
+          <w:b/>
+          <w:bCs/>
+          <w:color w:val="000080"/>
+          <w:sz w:val="18"/>
+          <w:szCs w:val="20"/>
+          <w:lang w:eastAsia="nl-NL"/>
+        </w:rPr>
+        <w:t xml:space="preserve">import </w:t>
+      </w:r>
+      <w:proofErr w:type="spellStart"/>
+      <w:r>
+        <w:rPr>
+          <w:rFonts w:ascii="Courier New" w:eastAsia="Times New Roman" w:hAnsi="Courier New" w:cs="Courier New"/>
+          <w:color w:val="000000"/>
+          <w:sz w:val="18"/>
+          <w:szCs w:val="20"/>
+          <w:lang w:eastAsia="nl-NL"/>
+        </w:rPr>
+        <w:t>model.Automerk</w:t>
+      </w:r>
+      <w:proofErr w:type="spellEnd"/>
+      <w:r>
+        <w:rPr>
+          <w:rFonts w:ascii="Courier New" w:eastAsia="Times New Roman" w:hAnsi="Courier New" w:cs="Courier New"/>
+          <w:color w:val="000000"/>
+          <w:sz w:val="18"/>
+          <w:szCs w:val="20"/>
+          <w:lang w:eastAsia="nl-NL"/>
+        </w:rPr>
+        <w:t>;</w:t>
+      </w:r>
+      <w:r>
+        <w:rPr>
+          <w:rFonts w:ascii="Courier New" w:eastAsia="Times New Roman" w:hAnsi="Courier New" w:cs="Courier New"/>
+          <w:color w:val="000000"/>
+          <w:sz w:val="18"/>
+          <w:szCs w:val="20"/>
+          <w:lang w:eastAsia="nl-NL"/>
+        </w:rPr>
+        <w:br/>
+      </w:r>
+      <w:r>
+        <w:rPr>
+          <w:rFonts w:ascii="Courier New" w:eastAsia="Times New Roman" w:hAnsi="Courier New" w:cs="Courier New"/>
+          <w:b/>
+          <w:bCs/>
+          <w:color w:val="000080"/>
+          <w:sz w:val="18"/>
+          <w:szCs w:val="20"/>
+          <w:lang w:eastAsia="nl-NL"/>
+        </w:rPr>
+        <w:t xml:space="preserve">import </w:t>
+      </w:r>
+      <w:proofErr w:type="spellStart"/>
+      <w:r>
+        <w:rPr>
+          <w:rFonts w:ascii="Courier New" w:eastAsia="Times New Roman" w:hAnsi="Courier New" w:cs="Courier New"/>
+          <w:color w:val="000000"/>
+          <w:sz w:val="18"/>
+          <w:szCs w:val="20"/>
+          <w:lang w:eastAsia="nl-NL"/>
+        </w:rPr>
+        <w:t>model.Parkeerplaats</w:t>
+      </w:r>
+      <w:proofErr w:type="spellEnd"/>
+      <w:r>
+        <w:rPr>
+          <w:rFonts w:ascii="Courier New" w:eastAsia="Times New Roman" w:hAnsi="Courier New" w:cs="Courier New"/>
+          <w:color w:val="000000"/>
+          <w:sz w:val="18"/>
+          <w:szCs w:val="20"/>
+          <w:lang w:eastAsia="nl-NL"/>
+        </w:rPr>
+        <w:t>;</w:t>
+      </w:r>
+      <w:r>
+        <w:rPr>
+          <w:rFonts w:ascii="Courier New" w:eastAsia="Times New Roman" w:hAnsi="Courier New" w:cs="Courier New"/>
+          <w:color w:val="000000"/>
+          <w:sz w:val="18"/>
+          <w:szCs w:val="20"/>
+          <w:lang w:eastAsia="nl-NL"/>
+        </w:rPr>
+        <w:br/>
+      </w:r>
+      <w:r>
+        <w:rPr>
+          <w:rFonts w:ascii="Courier New" w:eastAsia="Times New Roman" w:hAnsi="Courier New" w:cs="Courier New"/>
+          <w:b/>
+          <w:bCs/>
+          <w:color w:val="000080"/>
+          <w:sz w:val="18"/>
+          <w:szCs w:val="20"/>
+          <w:lang w:eastAsia="nl-NL"/>
+        </w:rPr>
+        <w:t xml:space="preserve">import </w:t>
+      </w:r>
+      <w:proofErr w:type="spellStart"/>
+      <w:r>
+        <w:rPr>
+          <w:rFonts w:ascii="Courier New" w:eastAsia="Times New Roman" w:hAnsi="Courier New" w:cs="Courier New"/>
+          <w:color w:val="808000"/>
+          <w:sz w:val="18"/>
+          <w:szCs w:val="20"/>
+          <w:lang w:eastAsia="nl-NL"/>
+        </w:rPr>
+        <w:t>org.junit.Test</w:t>
+      </w:r>
+      <w:proofErr w:type="spellEnd"/>
+      <w:r>
+        <w:rPr>
+          <w:rFonts w:ascii="Courier New" w:eastAsia="Times New Roman" w:hAnsi="Courier New" w:cs="Courier New"/>
+          <w:color w:val="000000"/>
+          <w:sz w:val="18"/>
+          <w:szCs w:val="20"/>
+          <w:lang w:eastAsia="nl-NL"/>
+        </w:rPr>
+        <w:t>;</w:t>
+      </w:r>
+      <w:r>
+        <w:rPr>
+          <w:rFonts w:ascii="Courier New" w:eastAsia="Times New Roman" w:hAnsi="Courier New" w:cs="Courier New"/>
+          <w:color w:val="000000"/>
+          <w:sz w:val="18"/>
+          <w:szCs w:val="20"/>
+          <w:lang w:eastAsia="nl-NL"/>
+        </w:rPr>
+        <w:br/>
+      </w:r>
+      <w:r>
+        <w:rPr>
+          <w:rFonts w:ascii="Courier New" w:eastAsia="Times New Roman" w:hAnsi="Courier New" w:cs="Courier New"/>
+          <w:b/>
+          <w:bCs/>
+          <w:color w:val="000080"/>
+          <w:sz w:val="18"/>
+          <w:szCs w:val="20"/>
+          <w:lang w:eastAsia="nl-NL"/>
+        </w:rPr>
+        <w:t xml:space="preserve">import </w:t>
+      </w:r>
+      <w:proofErr w:type="spellStart"/>
+      <w:r>
+        <w:rPr>
+          <w:rFonts w:ascii="Courier New" w:eastAsia="Times New Roman" w:hAnsi="Courier New" w:cs="Courier New"/>
+          <w:color w:val="808000"/>
+          <w:sz w:val="18"/>
+          <w:szCs w:val="20"/>
+          <w:lang w:eastAsia="nl-NL"/>
+        </w:rPr>
+        <w:t>org.junit.FixMethodOrder</w:t>
+      </w:r>
+      <w:proofErr w:type="spellEnd"/>
+      <w:r>
+        <w:rPr>
+          <w:rFonts w:ascii="Courier New" w:eastAsia="Times New Roman" w:hAnsi="Courier New" w:cs="Courier New"/>
+          <w:color w:val="000000"/>
+          <w:sz w:val="18"/>
+          <w:szCs w:val="20"/>
+          <w:lang w:eastAsia="nl-NL"/>
+        </w:rPr>
+        <w:t>;</w:t>
+      </w:r>
+      <w:r>
+        <w:rPr>
+          <w:rFonts w:ascii="Courier New" w:eastAsia="Times New Roman" w:hAnsi="Courier New" w:cs="Courier New"/>
+          <w:color w:val="000000"/>
+          <w:sz w:val="18"/>
+          <w:szCs w:val="20"/>
+          <w:lang w:eastAsia="nl-NL"/>
+        </w:rPr>
+        <w:br/>
+      </w:r>
+      <w:r>
+        <w:rPr>
+          <w:rFonts w:ascii="Courier New" w:eastAsia="Times New Roman" w:hAnsi="Courier New" w:cs="Courier New"/>
+          <w:b/>
+          <w:bCs/>
+          <w:color w:val="000080"/>
+          <w:sz w:val="18"/>
+          <w:szCs w:val="20"/>
+          <w:lang w:eastAsia="nl-NL"/>
+        </w:rPr>
+        <w:t xml:space="preserve">import </w:t>
+      </w:r>
+      <w:proofErr w:type="spellStart"/>
+      <w:r>
+        <w:rPr>
+          <w:rFonts w:ascii="Courier New" w:eastAsia="Times New Roman" w:hAnsi="Courier New" w:cs="Courier New"/>
+          <w:color w:val="000000"/>
+          <w:sz w:val="18"/>
+          <w:szCs w:val="20"/>
+          <w:lang w:eastAsia="nl-NL"/>
+        </w:rPr>
+        <w:t>org.junit.runners.MethodSorters</w:t>
+      </w:r>
+      <w:proofErr w:type="spellEnd"/>
+      <w:r>
+        <w:rPr>
+          <w:rFonts w:ascii="Courier New" w:eastAsia="Times New Roman" w:hAnsi="Courier New" w:cs="Courier New"/>
+          <w:color w:val="000000"/>
+          <w:sz w:val="18"/>
+          <w:szCs w:val="20"/>
+          <w:lang w:eastAsia="nl-NL"/>
+        </w:rPr>
+        <w:t>;</w:t>
+      </w:r>
+      <w:r>
+        <w:rPr>
+          <w:rFonts w:ascii="Courier New" w:eastAsia="Times New Roman" w:hAnsi="Courier New" w:cs="Courier New"/>
+          <w:color w:val="000000"/>
+          <w:sz w:val="18"/>
+          <w:szCs w:val="20"/>
+          <w:lang w:eastAsia="nl-NL"/>
+        </w:rPr>
+        <w:br/>
+      </w:r>
+      <w:r>
+        <w:rPr>
+          <w:rFonts w:ascii="Courier New" w:eastAsia="Times New Roman" w:hAnsi="Courier New" w:cs="Courier New"/>
+          <w:b/>
+          <w:bCs/>
+          <w:color w:val="000080"/>
+          <w:sz w:val="18"/>
+          <w:szCs w:val="20"/>
+          <w:lang w:eastAsia="nl-NL"/>
+        </w:rPr>
+        <w:t xml:space="preserve">import </w:t>
+      </w:r>
+      <w:proofErr w:type="spellStart"/>
+      <w:r>
+        <w:rPr>
+          <w:rFonts w:ascii="Courier New" w:eastAsia="Times New Roman" w:hAnsi="Courier New" w:cs="Courier New"/>
+          <w:color w:val="000000"/>
+          <w:sz w:val="18"/>
+          <w:szCs w:val="20"/>
+          <w:lang w:eastAsia="nl-NL"/>
+        </w:rPr>
+        <w:t>resources.EchoService</w:t>
+      </w:r>
+      <w:proofErr w:type="spellEnd"/>
+      <w:r>
+        <w:rPr>
+          <w:rFonts w:ascii="Courier New" w:eastAsia="Times New Roman" w:hAnsi="Courier New" w:cs="Courier New"/>
+          <w:color w:val="000000"/>
+          <w:sz w:val="18"/>
+          <w:szCs w:val="20"/>
+          <w:lang w:eastAsia="nl-NL"/>
+        </w:rPr>
+        <w:t>;</w:t>
+      </w:r>
+      <w:r>
+        <w:rPr>
+          <w:rFonts w:ascii="Courier New" w:eastAsia="Times New Roman" w:hAnsi="Courier New" w:cs="Courier New"/>
+          <w:color w:val="000000"/>
+          <w:sz w:val="18"/>
+          <w:szCs w:val="20"/>
+          <w:lang w:eastAsia="nl-NL"/>
+        </w:rPr>
+        <w:br/>
+      </w:r>
+      <w:r>
+        <w:rPr>
+          <w:rFonts w:ascii="Courier New" w:eastAsia="Times New Roman" w:hAnsi="Courier New" w:cs="Courier New"/>
+          <w:b/>
+          <w:bCs/>
+          <w:color w:val="000080"/>
+          <w:sz w:val="18"/>
+          <w:szCs w:val="20"/>
+          <w:lang w:eastAsia="nl-NL"/>
+        </w:rPr>
+        <w:t xml:space="preserve">import </w:t>
+      </w:r>
+      <w:proofErr w:type="spellStart"/>
+      <w:r>
+        <w:rPr>
+          <w:rFonts w:ascii="Courier New" w:eastAsia="Times New Roman" w:hAnsi="Courier New" w:cs="Courier New"/>
+          <w:color w:val="000000"/>
+          <w:sz w:val="18"/>
+          <w:szCs w:val="20"/>
+          <w:lang w:eastAsia="nl-NL"/>
+        </w:rPr>
+        <w:t>resources.ParkeerplaatsService</w:t>
+      </w:r>
+      <w:proofErr w:type="spellEnd"/>
+      <w:r>
+        <w:rPr>
+          <w:rFonts w:ascii="Courier New" w:eastAsia="Times New Roman" w:hAnsi="Courier New" w:cs="Courier New"/>
+          <w:color w:val="000000"/>
+          <w:sz w:val="18"/>
+          <w:szCs w:val="20"/>
+          <w:lang w:eastAsia="nl-NL"/>
+        </w:rPr>
+        <w:t>;</w:t>
+      </w:r>
+      <w:r>
+        <w:rPr>
+          <w:rFonts w:ascii="Courier New" w:eastAsia="Times New Roman" w:hAnsi="Courier New" w:cs="Courier New"/>
+          <w:color w:val="000000"/>
+          <w:sz w:val="18"/>
+          <w:szCs w:val="20"/>
+          <w:lang w:eastAsia="nl-NL"/>
+        </w:rPr>
+        <w:br/>
+      </w:r>
+      <w:r>
+        <w:rPr>
+          <w:rFonts w:ascii="Courier New" w:eastAsia="Times New Roman" w:hAnsi="Courier New" w:cs="Courier New"/>
+          <w:color w:val="000000"/>
+          <w:sz w:val="18"/>
+          <w:szCs w:val="20"/>
+          <w:lang w:eastAsia="nl-NL"/>
+        </w:rPr>
+        <w:br/>
+      </w:r>
+      <w:r>
+        <w:rPr>
+          <w:rFonts w:ascii="Courier New" w:eastAsia="Times New Roman" w:hAnsi="Courier New" w:cs="Courier New"/>
+          <w:b/>
+          <w:bCs/>
+          <w:color w:val="000080"/>
+          <w:sz w:val="18"/>
+          <w:szCs w:val="20"/>
+          <w:lang w:eastAsia="nl-NL"/>
+        </w:rPr>
+        <w:t xml:space="preserve">import </w:t>
+      </w:r>
+      <w:proofErr w:type="spellStart"/>
+      <w:r>
+        <w:rPr>
+          <w:rFonts w:ascii="Courier New" w:eastAsia="Times New Roman" w:hAnsi="Courier New" w:cs="Courier New"/>
+          <w:b/>
+          <w:bCs/>
+          <w:color w:val="000080"/>
+          <w:sz w:val="18"/>
+          <w:szCs w:val="20"/>
+          <w:lang w:eastAsia="nl-NL"/>
+        </w:rPr>
+        <w:t>static</w:t>
+      </w:r>
+      <w:proofErr w:type="spellEnd"/>
+      <w:r>
+        <w:rPr>
+          <w:rFonts w:ascii="Courier New" w:eastAsia="Times New Roman" w:hAnsi="Courier New" w:cs="Courier New"/>
+          <w:b/>
+          <w:bCs/>
+          <w:color w:val="000080"/>
+          <w:sz w:val="18"/>
+          <w:szCs w:val="20"/>
+          <w:lang w:eastAsia="nl-NL"/>
+        </w:rPr>
+        <w:t xml:space="preserve"> </w:t>
+      </w:r>
+      <w:proofErr w:type="spellStart"/>
+      <w:r>
+        <w:rPr>
+          <w:rFonts w:ascii="Courier New" w:eastAsia="Times New Roman" w:hAnsi="Courier New" w:cs="Courier New"/>
+          <w:color w:val="000000"/>
+          <w:sz w:val="18"/>
+          <w:szCs w:val="20"/>
+          <w:lang w:eastAsia="nl-NL"/>
+        </w:rPr>
+        <w:t>org.junit.Assert.assertTrue</w:t>
+      </w:r>
+      <w:proofErr w:type="spellEnd"/>
+      <w:r>
+        <w:rPr>
+          <w:rFonts w:ascii="Courier New" w:eastAsia="Times New Roman" w:hAnsi="Courier New" w:cs="Courier New"/>
+          <w:color w:val="000000"/>
+          <w:sz w:val="18"/>
+          <w:szCs w:val="20"/>
+          <w:lang w:eastAsia="nl-NL"/>
+        </w:rPr>
+        <w:t>;</w:t>
+      </w:r>
+      <w:r>
+        <w:rPr>
+          <w:rFonts w:ascii="Courier New" w:eastAsia="Times New Roman" w:hAnsi="Courier New" w:cs="Courier New"/>
+          <w:color w:val="000000"/>
+          <w:sz w:val="18"/>
+          <w:szCs w:val="20"/>
+          <w:lang w:eastAsia="nl-NL"/>
+        </w:rPr>
+        <w:br/>
+      </w:r>
+      <w:r>
+        <w:rPr>
+          <w:rFonts w:ascii="Courier New" w:eastAsia="Times New Roman" w:hAnsi="Courier New" w:cs="Courier New"/>
+          <w:color w:val="000000"/>
+          <w:sz w:val="18"/>
+          <w:szCs w:val="20"/>
+          <w:lang w:eastAsia="nl-NL"/>
+        </w:rPr>
+        <w:br/>
+      </w:r>
+      <w:r>
+        <w:rPr>
+          <w:rFonts w:ascii="Courier New" w:eastAsia="Times New Roman" w:hAnsi="Courier New" w:cs="Courier New"/>
+          <w:color w:val="808000"/>
+          <w:sz w:val="18"/>
+          <w:szCs w:val="20"/>
+          <w:lang w:eastAsia="nl-NL"/>
+        </w:rPr>
+        <w:t>@</w:t>
+      </w:r>
+      <w:proofErr w:type="spellStart"/>
+      <w:r>
+        <w:rPr>
+          <w:rFonts w:ascii="Courier New" w:eastAsia="Times New Roman" w:hAnsi="Courier New" w:cs="Courier New"/>
+          <w:color w:val="808000"/>
+          <w:sz w:val="18"/>
+          <w:szCs w:val="20"/>
+          <w:lang w:eastAsia="nl-NL"/>
+        </w:rPr>
+        <w:t>FixMethodOrder</w:t>
+      </w:r>
+      <w:proofErr w:type="spellEnd"/>
+      <w:r>
+        <w:rPr>
+          <w:rFonts w:ascii="Courier New" w:eastAsia="Times New Roman" w:hAnsi="Courier New" w:cs="Courier New"/>
+          <w:color w:val="000000"/>
+          <w:sz w:val="18"/>
+          <w:szCs w:val="20"/>
+          <w:lang w:eastAsia="nl-NL"/>
+        </w:rPr>
+        <w:t>(</w:t>
+      </w:r>
+      <w:proofErr w:type="spellStart"/>
+      <w:r>
+        <w:rPr>
+          <w:rFonts w:ascii="Courier New" w:eastAsia="Times New Roman" w:hAnsi="Courier New" w:cs="Courier New"/>
+          <w:color w:val="000000"/>
+          <w:sz w:val="18"/>
+          <w:szCs w:val="20"/>
+          <w:lang w:eastAsia="nl-NL"/>
+        </w:rPr>
+        <w:t>MethodSorters.</w:t>
+      </w:r>
+      <w:r>
+        <w:rPr>
+          <w:rFonts w:ascii="Courier New" w:eastAsia="Times New Roman" w:hAnsi="Courier New" w:cs="Courier New"/>
+          <w:b/>
+          <w:bCs/>
+          <w:i/>
+          <w:iCs/>
+          <w:color w:val="660E7A"/>
+          <w:sz w:val="18"/>
+          <w:szCs w:val="20"/>
+          <w:lang w:eastAsia="nl-NL"/>
+        </w:rPr>
+        <w:t>NAME_ASCENDING</w:t>
+      </w:r>
+      <w:proofErr w:type="spellEnd"/>
+      <w:r>
+        <w:rPr>
+          <w:rFonts w:ascii="Courier New" w:eastAsia="Times New Roman" w:hAnsi="Courier New" w:cs="Courier New"/>
+          <w:color w:val="000000"/>
+          <w:sz w:val="18"/>
+          <w:szCs w:val="20"/>
+          <w:lang w:eastAsia="nl-NL"/>
+        </w:rPr>
+        <w:t>)</w:t>
+      </w:r>
+      <w:r>
+        <w:rPr>
+          <w:rFonts w:ascii="Courier New" w:eastAsia="Times New Roman" w:hAnsi="Courier New" w:cs="Courier New"/>
+          <w:color w:val="000000"/>
+          <w:sz w:val="18"/>
+          <w:szCs w:val="20"/>
+          <w:lang w:eastAsia="nl-NL"/>
+        </w:rPr>
+        <w:br/>
+      </w:r>
+      <w:r>
+        <w:rPr>
+          <w:rFonts w:ascii="Courier New" w:eastAsia="Times New Roman" w:hAnsi="Courier New" w:cs="Courier New"/>
+          <w:b/>
+          <w:bCs/>
+          <w:color w:val="000080"/>
+          <w:sz w:val="18"/>
+          <w:szCs w:val="20"/>
+          <w:lang w:eastAsia="nl-NL"/>
+        </w:rPr>
+        <w:t xml:space="preserve">public class </w:t>
+      </w:r>
+      <w:proofErr w:type="spellStart"/>
+      <w:r>
+        <w:rPr>
+          <w:rFonts w:ascii="Courier New" w:eastAsia="Times New Roman" w:hAnsi="Courier New" w:cs="Courier New"/>
+          <w:color w:val="000000"/>
+          <w:sz w:val="18"/>
+          <w:szCs w:val="20"/>
+          <w:lang w:eastAsia="nl-NL"/>
+        </w:rPr>
+        <w:t>TestParkeerplaatsService</w:t>
+      </w:r>
+      <w:proofErr w:type="spellEnd"/>
+      <w:r>
+        <w:rPr>
+          <w:rFonts w:ascii="Courier New" w:eastAsia="Times New Roman" w:hAnsi="Courier New" w:cs="Courier New"/>
+          <w:color w:val="000000"/>
+          <w:sz w:val="18"/>
+          <w:szCs w:val="20"/>
+          <w:lang w:eastAsia="nl-NL"/>
+        </w:rPr>
+        <w:t xml:space="preserve"> {</w:t>
+      </w:r>
+      <w:r>
+        <w:rPr>
+          <w:rFonts w:ascii="Courier New" w:eastAsia="Times New Roman" w:hAnsi="Courier New" w:cs="Courier New"/>
+          <w:color w:val="000000"/>
+          <w:sz w:val="18"/>
+          <w:szCs w:val="20"/>
+          <w:lang w:eastAsia="nl-NL"/>
+        </w:rPr>
+        <w:br/>
+        <w:t xml:space="preserve">    </w:t>
+      </w:r>
+      <w:proofErr w:type="spellStart"/>
+      <w:r>
+        <w:rPr>
+          <w:rFonts w:ascii="Courier New" w:eastAsia="Times New Roman" w:hAnsi="Courier New" w:cs="Courier New"/>
+          <w:color w:val="000000"/>
+          <w:sz w:val="18"/>
+          <w:szCs w:val="20"/>
+          <w:lang w:eastAsia="nl-NL"/>
+        </w:rPr>
+        <w:t>EchoService</w:t>
+      </w:r>
+      <w:proofErr w:type="spellEnd"/>
+      <w:r>
+        <w:rPr>
+          <w:rFonts w:ascii="Courier New" w:eastAsia="Times New Roman" w:hAnsi="Courier New" w:cs="Courier New"/>
+          <w:color w:val="000000"/>
+          <w:sz w:val="18"/>
+          <w:szCs w:val="20"/>
+          <w:lang w:eastAsia="nl-NL"/>
+        </w:rPr>
+        <w:t xml:space="preserve"> </w:t>
+      </w:r>
+      <w:proofErr w:type="spellStart"/>
+      <w:r>
+        <w:rPr>
+          <w:rFonts w:ascii="Courier New" w:eastAsia="Times New Roman" w:hAnsi="Courier New" w:cs="Courier New"/>
+          <w:b/>
+          <w:bCs/>
+          <w:color w:val="660E7A"/>
+          <w:sz w:val="18"/>
+          <w:szCs w:val="20"/>
+          <w:lang w:eastAsia="nl-NL"/>
+        </w:rPr>
+        <w:t>echoService</w:t>
+      </w:r>
+      <w:proofErr w:type="spellEnd"/>
+      <w:r>
+        <w:rPr>
+          <w:rFonts w:ascii="Courier New" w:eastAsia="Times New Roman" w:hAnsi="Courier New" w:cs="Courier New"/>
+          <w:b/>
+          <w:bCs/>
+          <w:color w:val="660E7A"/>
+          <w:sz w:val="18"/>
+          <w:szCs w:val="20"/>
+          <w:lang w:eastAsia="nl-NL"/>
+        </w:rPr>
+        <w:t xml:space="preserve"> </w:t>
+      </w:r>
+      <w:r>
+        <w:rPr>
+          <w:rFonts w:ascii="Courier New" w:eastAsia="Times New Roman" w:hAnsi="Courier New" w:cs="Courier New"/>
+          <w:color w:val="000000"/>
+          <w:sz w:val="18"/>
+          <w:szCs w:val="20"/>
+          <w:lang w:eastAsia="nl-NL"/>
+        </w:rPr>
+        <w:t xml:space="preserve">= </w:t>
+      </w:r>
+      <w:r>
+        <w:rPr>
+          <w:rFonts w:ascii="Courier New" w:eastAsia="Times New Roman" w:hAnsi="Courier New" w:cs="Courier New"/>
+          <w:b/>
+          <w:bCs/>
+          <w:color w:val="000080"/>
+          <w:sz w:val="18"/>
+          <w:szCs w:val="20"/>
+          <w:lang w:eastAsia="nl-NL"/>
+        </w:rPr>
+        <w:t xml:space="preserve">new </w:t>
+      </w:r>
+      <w:proofErr w:type="spellStart"/>
+      <w:r>
+        <w:rPr>
+          <w:rFonts w:ascii="Courier New" w:eastAsia="Times New Roman" w:hAnsi="Courier New" w:cs="Courier New"/>
+          <w:color w:val="000000"/>
+          <w:sz w:val="18"/>
+          <w:szCs w:val="20"/>
+          <w:lang w:eastAsia="nl-NL"/>
+        </w:rPr>
+        <w:t>EchoService</w:t>
+      </w:r>
+      <w:proofErr w:type="spellEnd"/>
+      <w:r>
+        <w:rPr>
+          <w:rFonts w:ascii="Courier New" w:eastAsia="Times New Roman" w:hAnsi="Courier New" w:cs="Courier New"/>
+          <w:color w:val="000000"/>
+          <w:sz w:val="18"/>
+          <w:szCs w:val="20"/>
+          <w:lang w:eastAsia="nl-NL"/>
+        </w:rPr>
+        <w:t>();</w:t>
+      </w:r>
+      <w:r>
+        <w:rPr>
+          <w:rFonts w:ascii="Courier New" w:eastAsia="Times New Roman" w:hAnsi="Courier New" w:cs="Courier New"/>
+          <w:color w:val="000000"/>
+          <w:sz w:val="18"/>
+          <w:szCs w:val="20"/>
+          <w:lang w:eastAsia="nl-NL"/>
+        </w:rPr>
+        <w:br/>
+        <w:t xml:space="preserve">    </w:t>
+      </w:r>
+      <w:proofErr w:type="spellStart"/>
+      <w:r>
+        <w:rPr>
+          <w:rFonts w:ascii="Courier New" w:eastAsia="Times New Roman" w:hAnsi="Courier New" w:cs="Courier New"/>
+          <w:color w:val="000000"/>
+          <w:sz w:val="18"/>
+          <w:szCs w:val="20"/>
+          <w:lang w:eastAsia="nl-NL"/>
+        </w:rPr>
+        <w:t>ParkeerplaatsService</w:t>
+      </w:r>
+      <w:proofErr w:type="spellEnd"/>
+      <w:r>
+        <w:rPr>
+          <w:rFonts w:ascii="Courier New" w:eastAsia="Times New Roman" w:hAnsi="Courier New" w:cs="Courier New"/>
+          <w:color w:val="000000"/>
+          <w:sz w:val="18"/>
+          <w:szCs w:val="20"/>
+          <w:lang w:eastAsia="nl-NL"/>
+        </w:rPr>
+        <w:t xml:space="preserve"> </w:t>
+      </w:r>
+      <w:proofErr w:type="spellStart"/>
+      <w:r>
+        <w:rPr>
+          <w:rFonts w:ascii="Courier New" w:eastAsia="Times New Roman" w:hAnsi="Courier New" w:cs="Courier New"/>
+          <w:b/>
+          <w:bCs/>
+          <w:color w:val="660E7A"/>
+          <w:sz w:val="18"/>
+          <w:szCs w:val="20"/>
+          <w:lang w:eastAsia="nl-NL"/>
+        </w:rPr>
+        <w:t>parkeerplaatsService</w:t>
+      </w:r>
+      <w:proofErr w:type="spellEnd"/>
+      <w:r>
+        <w:rPr>
+          <w:rFonts w:ascii="Courier New" w:eastAsia="Times New Roman" w:hAnsi="Courier New" w:cs="Courier New"/>
+          <w:b/>
+          <w:bCs/>
+          <w:color w:val="660E7A"/>
+          <w:sz w:val="18"/>
+          <w:szCs w:val="20"/>
+          <w:lang w:eastAsia="nl-NL"/>
+        </w:rPr>
+        <w:t xml:space="preserve"> </w:t>
+      </w:r>
+      <w:r>
+        <w:rPr>
+          <w:rFonts w:ascii="Courier New" w:eastAsia="Times New Roman" w:hAnsi="Courier New" w:cs="Courier New"/>
+          <w:color w:val="000000"/>
+          <w:sz w:val="18"/>
+          <w:szCs w:val="20"/>
+          <w:lang w:eastAsia="nl-NL"/>
+        </w:rPr>
+        <w:t xml:space="preserve">= </w:t>
+      </w:r>
+      <w:r>
+        <w:rPr>
+          <w:rFonts w:ascii="Courier New" w:eastAsia="Times New Roman" w:hAnsi="Courier New" w:cs="Courier New"/>
+          <w:b/>
+          <w:bCs/>
+          <w:color w:val="000080"/>
+          <w:sz w:val="18"/>
+          <w:szCs w:val="20"/>
+          <w:lang w:eastAsia="nl-NL"/>
+        </w:rPr>
+        <w:t xml:space="preserve">new </w:t>
+      </w:r>
+      <w:proofErr w:type="spellStart"/>
+      <w:r>
+        <w:rPr>
+          <w:rFonts w:ascii="Courier New" w:eastAsia="Times New Roman" w:hAnsi="Courier New" w:cs="Courier New"/>
+          <w:color w:val="000000"/>
+          <w:sz w:val="18"/>
+          <w:szCs w:val="20"/>
+          <w:lang w:eastAsia="nl-NL"/>
+        </w:rPr>
+        <w:t>ParkeerplaatsService</w:t>
+      </w:r>
+      <w:proofErr w:type="spellEnd"/>
+      <w:r>
+        <w:rPr>
+          <w:rFonts w:ascii="Courier New" w:eastAsia="Times New Roman" w:hAnsi="Courier New" w:cs="Courier New"/>
+          <w:color w:val="000000"/>
+          <w:sz w:val="18"/>
+          <w:szCs w:val="20"/>
+          <w:lang w:eastAsia="nl-NL"/>
+        </w:rPr>
+        <w:t>();</w:t>
+      </w:r>
+      <w:r>
+        <w:rPr>
+          <w:rFonts w:ascii="Courier New" w:eastAsia="Times New Roman" w:hAnsi="Courier New" w:cs="Courier New"/>
+          <w:color w:val="000000"/>
+          <w:sz w:val="18"/>
+          <w:szCs w:val="20"/>
+          <w:lang w:eastAsia="nl-NL"/>
+        </w:rPr>
+        <w:br/>
+        <w:t xml:space="preserve">    </w:t>
+      </w:r>
+      <w:proofErr w:type="spellStart"/>
+      <w:r>
+        <w:rPr>
+          <w:rFonts w:ascii="Courier New" w:eastAsia="Times New Roman" w:hAnsi="Courier New" w:cs="Courier New"/>
+          <w:color w:val="000000"/>
+          <w:sz w:val="18"/>
+          <w:szCs w:val="20"/>
+          <w:lang w:eastAsia="nl-NL"/>
+        </w:rPr>
+        <w:t>GsonBuilder</w:t>
+      </w:r>
+      <w:proofErr w:type="spellEnd"/>
+      <w:r>
+        <w:rPr>
+          <w:rFonts w:ascii="Courier New" w:eastAsia="Times New Roman" w:hAnsi="Courier New" w:cs="Courier New"/>
+          <w:color w:val="000000"/>
+          <w:sz w:val="18"/>
+          <w:szCs w:val="20"/>
+          <w:lang w:eastAsia="nl-NL"/>
+        </w:rPr>
+        <w:t xml:space="preserve"> </w:t>
+      </w:r>
+      <w:r>
+        <w:rPr>
+          <w:rFonts w:ascii="Courier New" w:eastAsia="Times New Roman" w:hAnsi="Courier New" w:cs="Courier New"/>
+          <w:b/>
+          <w:bCs/>
+          <w:color w:val="660E7A"/>
+          <w:sz w:val="18"/>
+          <w:szCs w:val="20"/>
+          <w:lang w:eastAsia="nl-NL"/>
+        </w:rPr>
+        <w:t xml:space="preserve">builder </w:t>
+      </w:r>
+      <w:r>
+        <w:rPr>
+          <w:rFonts w:ascii="Courier New" w:eastAsia="Times New Roman" w:hAnsi="Courier New" w:cs="Courier New"/>
+          <w:color w:val="000000"/>
+          <w:sz w:val="18"/>
+          <w:szCs w:val="20"/>
+          <w:lang w:eastAsia="nl-NL"/>
+        </w:rPr>
+        <w:t xml:space="preserve">= </w:t>
+      </w:r>
+      <w:r>
+        <w:rPr>
+          <w:rFonts w:ascii="Courier New" w:eastAsia="Times New Roman" w:hAnsi="Courier New" w:cs="Courier New"/>
+          <w:b/>
+          <w:bCs/>
+          <w:color w:val="000080"/>
+          <w:sz w:val="18"/>
+          <w:szCs w:val="20"/>
+          <w:lang w:eastAsia="nl-NL"/>
+        </w:rPr>
+        <w:t xml:space="preserve">new </w:t>
+      </w:r>
+      <w:proofErr w:type="spellStart"/>
+      <w:r>
+        <w:rPr>
+          <w:rFonts w:ascii="Courier New" w:eastAsia="Times New Roman" w:hAnsi="Courier New" w:cs="Courier New"/>
+          <w:color w:val="000000"/>
+          <w:sz w:val="18"/>
+          <w:szCs w:val="20"/>
+          <w:lang w:eastAsia="nl-NL"/>
+        </w:rPr>
+        <w:t>GsonBuilder</w:t>
+      </w:r>
+      <w:proofErr w:type="spellEnd"/>
+      <w:r>
+        <w:rPr>
+          <w:rFonts w:ascii="Courier New" w:eastAsia="Times New Roman" w:hAnsi="Courier New" w:cs="Courier New"/>
+          <w:color w:val="000000"/>
+          <w:sz w:val="18"/>
+          <w:szCs w:val="20"/>
+          <w:lang w:eastAsia="nl-NL"/>
+        </w:rPr>
+        <w:t>();</w:t>
+      </w:r>
+      <w:r>
+        <w:rPr>
+          <w:rFonts w:ascii="Courier New" w:eastAsia="Times New Roman" w:hAnsi="Courier New" w:cs="Courier New"/>
+          <w:color w:val="000000"/>
+          <w:sz w:val="18"/>
+          <w:szCs w:val="20"/>
+          <w:lang w:eastAsia="nl-NL"/>
+        </w:rPr>
+        <w:br/>
+        <w:t xml:space="preserve">    </w:t>
+      </w:r>
+      <w:proofErr w:type="spellStart"/>
+      <w:r>
+        <w:rPr>
+          <w:rFonts w:ascii="Courier New" w:eastAsia="Times New Roman" w:hAnsi="Courier New" w:cs="Courier New"/>
+          <w:color w:val="000000"/>
+          <w:sz w:val="18"/>
+          <w:szCs w:val="20"/>
+          <w:lang w:eastAsia="nl-NL"/>
+        </w:rPr>
+        <w:t>Gson</w:t>
+      </w:r>
+      <w:proofErr w:type="spellEnd"/>
+      <w:r>
+        <w:rPr>
+          <w:rFonts w:ascii="Courier New" w:eastAsia="Times New Roman" w:hAnsi="Courier New" w:cs="Courier New"/>
+          <w:color w:val="000000"/>
+          <w:sz w:val="18"/>
+          <w:szCs w:val="20"/>
+          <w:lang w:eastAsia="nl-NL"/>
+        </w:rPr>
+        <w:t xml:space="preserve"> </w:t>
+      </w:r>
+      <w:proofErr w:type="spellStart"/>
+      <w:r>
+        <w:rPr>
+          <w:rFonts w:ascii="Courier New" w:eastAsia="Times New Roman" w:hAnsi="Courier New" w:cs="Courier New"/>
+          <w:b/>
+          <w:bCs/>
+          <w:color w:val="660E7A"/>
+          <w:sz w:val="18"/>
+          <w:szCs w:val="20"/>
+          <w:lang w:eastAsia="nl-NL"/>
+        </w:rPr>
+        <w:t>gson</w:t>
+      </w:r>
+      <w:proofErr w:type="spellEnd"/>
+      <w:r>
+        <w:rPr>
+          <w:rFonts w:ascii="Courier New" w:eastAsia="Times New Roman" w:hAnsi="Courier New" w:cs="Courier New"/>
+          <w:b/>
+          <w:bCs/>
+          <w:color w:val="660E7A"/>
+          <w:sz w:val="18"/>
+          <w:szCs w:val="20"/>
+          <w:lang w:eastAsia="nl-NL"/>
+        </w:rPr>
+        <w:t xml:space="preserve"> </w:t>
+      </w:r>
+      <w:r>
+        <w:rPr>
+          <w:rFonts w:ascii="Courier New" w:eastAsia="Times New Roman" w:hAnsi="Courier New" w:cs="Courier New"/>
+          <w:color w:val="000000"/>
+          <w:sz w:val="18"/>
+          <w:szCs w:val="20"/>
+          <w:lang w:eastAsia="nl-NL"/>
+        </w:rPr>
+        <w:t xml:space="preserve">= </w:t>
+      </w:r>
+      <w:proofErr w:type="spellStart"/>
+      <w:r>
+        <w:rPr>
+          <w:rFonts w:ascii="Courier New" w:eastAsia="Times New Roman" w:hAnsi="Courier New" w:cs="Courier New"/>
+          <w:b/>
+          <w:bCs/>
+          <w:color w:val="660E7A"/>
+          <w:sz w:val="18"/>
+          <w:szCs w:val="20"/>
+          <w:lang w:eastAsia="nl-NL"/>
+        </w:rPr>
+        <w:t>builder</w:t>
+      </w:r>
+      <w:r>
+        <w:rPr>
+          <w:rFonts w:ascii="Courier New" w:eastAsia="Times New Roman" w:hAnsi="Courier New" w:cs="Courier New"/>
+          <w:color w:val="000000"/>
+          <w:sz w:val="18"/>
+          <w:szCs w:val="20"/>
+          <w:lang w:eastAsia="nl-NL"/>
+        </w:rPr>
+        <w:t>.create</w:t>
+      </w:r>
+      <w:proofErr w:type="spellEnd"/>
+      <w:r>
+        <w:rPr>
+          <w:rFonts w:ascii="Courier New" w:eastAsia="Times New Roman" w:hAnsi="Courier New" w:cs="Courier New"/>
+          <w:color w:val="000000"/>
+          <w:sz w:val="18"/>
+          <w:szCs w:val="20"/>
+          <w:lang w:eastAsia="nl-NL"/>
+        </w:rPr>
+        <w:t>();</w:t>
+      </w:r>
+      <w:r>
+        <w:rPr>
+          <w:rFonts w:ascii="Courier New" w:eastAsia="Times New Roman" w:hAnsi="Courier New" w:cs="Courier New"/>
+          <w:color w:val="000000"/>
+          <w:sz w:val="18"/>
+          <w:szCs w:val="20"/>
+          <w:lang w:eastAsia="nl-NL"/>
+        </w:rPr>
+        <w:br/>
+      </w:r>
+      <w:r>
+        <w:rPr>
+          <w:rFonts w:ascii="Courier New" w:eastAsia="Times New Roman" w:hAnsi="Courier New" w:cs="Courier New"/>
+          <w:color w:val="000000"/>
+          <w:sz w:val="18"/>
+          <w:szCs w:val="20"/>
+          <w:lang w:eastAsia="nl-NL"/>
+        </w:rPr>
+        <w:lastRenderedPageBreak/>
+        <w:t xml:space="preserve">    String </w:t>
+      </w:r>
+      <w:r>
+        <w:rPr>
+          <w:rFonts w:ascii="Courier New" w:eastAsia="Times New Roman" w:hAnsi="Courier New" w:cs="Courier New"/>
+          <w:b/>
+          <w:bCs/>
+          <w:color w:val="660E7A"/>
+          <w:sz w:val="18"/>
+          <w:szCs w:val="20"/>
+          <w:lang w:eastAsia="nl-NL"/>
+        </w:rPr>
+        <w:t xml:space="preserve">kenteken </w:t>
+      </w:r>
+      <w:r>
+        <w:rPr>
+          <w:rFonts w:ascii="Courier New" w:eastAsia="Times New Roman" w:hAnsi="Courier New" w:cs="Courier New"/>
+          <w:color w:val="000000"/>
+          <w:sz w:val="18"/>
+          <w:szCs w:val="20"/>
+          <w:lang w:eastAsia="nl-NL"/>
+        </w:rPr>
+        <w:t xml:space="preserve">= </w:t>
+      </w:r>
+      <w:r>
+        <w:rPr>
+          <w:rFonts w:ascii="Courier New" w:eastAsia="Times New Roman" w:hAnsi="Courier New" w:cs="Courier New"/>
+          <w:b/>
+          <w:bCs/>
+          <w:color w:val="008000"/>
+          <w:sz w:val="18"/>
+          <w:szCs w:val="20"/>
+          <w:lang w:eastAsia="nl-NL"/>
+        </w:rPr>
+        <w:t>"ab-12-34"</w:t>
+      </w:r>
+      <w:r>
+        <w:rPr>
+          <w:rFonts w:ascii="Courier New" w:eastAsia="Times New Roman" w:hAnsi="Courier New" w:cs="Courier New"/>
+          <w:color w:val="000000"/>
+          <w:sz w:val="18"/>
+          <w:szCs w:val="20"/>
+          <w:lang w:eastAsia="nl-NL"/>
+        </w:rPr>
+        <w:t>;</w:t>
+      </w:r>
+      <w:r>
+        <w:rPr>
+          <w:rFonts w:ascii="Courier New" w:eastAsia="Times New Roman" w:hAnsi="Courier New" w:cs="Courier New"/>
+          <w:color w:val="000000"/>
+          <w:sz w:val="18"/>
+          <w:szCs w:val="20"/>
+          <w:lang w:eastAsia="nl-NL"/>
+        </w:rPr>
+        <w:br/>
+        <w:t xml:space="preserve">    String </w:t>
+      </w:r>
+      <w:r>
+        <w:rPr>
+          <w:rFonts w:ascii="Courier New" w:eastAsia="Times New Roman" w:hAnsi="Courier New" w:cs="Courier New"/>
+          <w:b/>
+          <w:bCs/>
+          <w:color w:val="660E7A"/>
+          <w:sz w:val="18"/>
+          <w:szCs w:val="20"/>
+          <w:lang w:eastAsia="nl-NL"/>
+        </w:rPr>
+        <w:t xml:space="preserve">merk </w:t>
+      </w:r>
+      <w:r>
+        <w:rPr>
+          <w:rFonts w:ascii="Courier New" w:eastAsia="Times New Roman" w:hAnsi="Courier New" w:cs="Courier New"/>
+          <w:color w:val="000000"/>
+          <w:sz w:val="18"/>
+          <w:szCs w:val="20"/>
+          <w:lang w:eastAsia="nl-NL"/>
+        </w:rPr>
+        <w:t xml:space="preserve">= </w:t>
+      </w:r>
+      <w:r>
+        <w:rPr>
+          <w:rFonts w:ascii="Courier New" w:eastAsia="Times New Roman" w:hAnsi="Courier New" w:cs="Courier New"/>
+          <w:b/>
+          <w:bCs/>
+          <w:color w:val="008000"/>
+          <w:sz w:val="18"/>
+          <w:szCs w:val="20"/>
+          <w:lang w:eastAsia="nl-NL"/>
+        </w:rPr>
+        <w:t>"BMW"</w:t>
+      </w:r>
+      <w:r>
+        <w:rPr>
+          <w:rFonts w:ascii="Courier New" w:eastAsia="Times New Roman" w:hAnsi="Courier New" w:cs="Courier New"/>
+          <w:color w:val="000000"/>
+          <w:sz w:val="18"/>
+          <w:szCs w:val="20"/>
+          <w:lang w:eastAsia="nl-NL"/>
+        </w:rPr>
+        <w:t>;</w:t>
+      </w:r>
+      <w:r>
+        <w:rPr>
+          <w:rFonts w:ascii="Courier New" w:eastAsia="Times New Roman" w:hAnsi="Courier New" w:cs="Courier New"/>
+          <w:color w:val="000000"/>
+          <w:sz w:val="18"/>
+          <w:szCs w:val="20"/>
+          <w:lang w:eastAsia="nl-NL"/>
+        </w:rPr>
+        <w:br/>
+      </w:r>
+      <w:r>
+        <w:rPr>
+          <w:rFonts w:ascii="Courier New" w:eastAsia="Times New Roman" w:hAnsi="Courier New" w:cs="Courier New"/>
+          <w:color w:val="000000"/>
+          <w:sz w:val="18"/>
+          <w:szCs w:val="20"/>
+          <w:lang w:eastAsia="nl-NL"/>
+        </w:rPr>
+        <w:br/>
+        <w:t xml:space="preserve">    </w:t>
+      </w:r>
+      <w:r>
+        <w:rPr>
+          <w:rFonts w:ascii="Courier New" w:eastAsia="Times New Roman" w:hAnsi="Courier New" w:cs="Courier New"/>
+          <w:color w:val="808000"/>
+          <w:sz w:val="18"/>
+          <w:szCs w:val="20"/>
+          <w:lang w:eastAsia="nl-NL"/>
+        </w:rPr>
+        <w:t>@Test</w:t>
+      </w:r>
+      <w:r>
+        <w:rPr>
+          <w:rFonts w:ascii="Courier New" w:eastAsia="Times New Roman" w:hAnsi="Courier New" w:cs="Courier New"/>
+          <w:color w:val="808000"/>
+          <w:sz w:val="18"/>
+          <w:szCs w:val="20"/>
+          <w:lang w:eastAsia="nl-NL"/>
+        </w:rPr>
+        <w:br/>
+        <w:t xml:space="preserve">    </w:t>
+      </w:r>
+      <w:r>
+        <w:rPr>
+          <w:rFonts w:ascii="Courier New" w:eastAsia="Times New Roman" w:hAnsi="Courier New" w:cs="Courier New"/>
+          <w:b/>
+          <w:bCs/>
+          <w:color w:val="000080"/>
+          <w:sz w:val="18"/>
+          <w:szCs w:val="20"/>
+          <w:lang w:eastAsia="nl-NL"/>
+        </w:rPr>
+        <w:t xml:space="preserve">public </w:t>
+      </w:r>
+      <w:proofErr w:type="spellStart"/>
+      <w:r>
+        <w:rPr>
+          <w:rFonts w:ascii="Courier New" w:eastAsia="Times New Roman" w:hAnsi="Courier New" w:cs="Courier New"/>
+          <w:b/>
+          <w:bCs/>
+          <w:color w:val="000080"/>
+          <w:sz w:val="18"/>
+          <w:szCs w:val="20"/>
+          <w:lang w:eastAsia="nl-NL"/>
+        </w:rPr>
+        <w:t>void</w:t>
+      </w:r>
+      <w:proofErr w:type="spellEnd"/>
+      <w:r>
+        <w:rPr>
+          <w:rFonts w:ascii="Courier New" w:eastAsia="Times New Roman" w:hAnsi="Courier New" w:cs="Courier New"/>
+          <w:b/>
+          <w:bCs/>
+          <w:color w:val="000080"/>
+          <w:sz w:val="18"/>
+          <w:szCs w:val="20"/>
+          <w:lang w:eastAsia="nl-NL"/>
+        </w:rPr>
+        <w:t xml:space="preserve"> </w:t>
+      </w:r>
+      <w:r>
+        <w:rPr>
+          <w:rFonts w:ascii="Courier New" w:eastAsia="Times New Roman" w:hAnsi="Courier New" w:cs="Courier New"/>
+          <w:color w:val="000000"/>
+          <w:sz w:val="18"/>
+          <w:szCs w:val="20"/>
+          <w:lang w:eastAsia="nl-NL"/>
+        </w:rPr>
+        <w:t>t1_Echo(){</w:t>
+      </w:r>
+      <w:r>
+        <w:rPr>
+          <w:rFonts w:ascii="Courier New" w:eastAsia="Times New Roman" w:hAnsi="Courier New" w:cs="Courier New"/>
+          <w:color w:val="000000"/>
+          <w:sz w:val="18"/>
+          <w:szCs w:val="20"/>
+          <w:lang w:eastAsia="nl-NL"/>
+        </w:rPr>
+        <w:br/>
+        <w:t xml:space="preserve">        String </w:t>
+      </w:r>
+      <w:proofErr w:type="spellStart"/>
+      <w:r>
+        <w:rPr>
+          <w:rFonts w:ascii="Courier New" w:eastAsia="Times New Roman" w:hAnsi="Courier New" w:cs="Courier New"/>
+          <w:color w:val="000000"/>
+          <w:sz w:val="18"/>
+          <w:szCs w:val="20"/>
+          <w:lang w:eastAsia="nl-NL"/>
+        </w:rPr>
+        <w:t>message</w:t>
+      </w:r>
+      <w:proofErr w:type="spellEnd"/>
+      <w:r>
+        <w:rPr>
+          <w:rFonts w:ascii="Courier New" w:eastAsia="Times New Roman" w:hAnsi="Courier New" w:cs="Courier New"/>
+          <w:color w:val="000000"/>
+          <w:sz w:val="18"/>
+          <w:szCs w:val="20"/>
+          <w:lang w:eastAsia="nl-NL"/>
+        </w:rPr>
+        <w:t xml:space="preserve"> = </w:t>
+      </w:r>
+      <w:r>
+        <w:rPr>
+          <w:rFonts w:ascii="Courier New" w:eastAsia="Times New Roman" w:hAnsi="Courier New" w:cs="Courier New"/>
+          <w:b/>
+          <w:bCs/>
+          <w:color w:val="008000"/>
+          <w:sz w:val="18"/>
+          <w:szCs w:val="20"/>
+          <w:lang w:eastAsia="nl-NL"/>
+        </w:rPr>
+        <w:t>"</w:t>
+      </w:r>
+      <w:proofErr w:type="spellStart"/>
+      <w:r>
+        <w:rPr>
+          <w:rFonts w:ascii="Courier New" w:eastAsia="Times New Roman" w:hAnsi="Courier New" w:cs="Courier New"/>
+          <w:b/>
+          <w:bCs/>
+          <w:color w:val="008000"/>
+          <w:sz w:val="18"/>
+          <w:szCs w:val="20"/>
+          <w:lang w:eastAsia="nl-NL"/>
+        </w:rPr>
+        <w:t>hello</w:t>
+      </w:r>
+      <w:proofErr w:type="spellEnd"/>
+      <w:r>
+        <w:rPr>
+          <w:rFonts w:ascii="Courier New" w:eastAsia="Times New Roman" w:hAnsi="Courier New" w:cs="Courier New"/>
+          <w:b/>
+          <w:bCs/>
+          <w:color w:val="008000"/>
+          <w:sz w:val="18"/>
+          <w:szCs w:val="20"/>
+          <w:lang w:eastAsia="nl-NL"/>
+        </w:rPr>
+        <w:t>"</w:t>
+      </w:r>
+      <w:r>
+        <w:rPr>
+          <w:rFonts w:ascii="Courier New" w:eastAsia="Times New Roman" w:hAnsi="Courier New" w:cs="Courier New"/>
+          <w:color w:val="000000"/>
+          <w:sz w:val="18"/>
+          <w:szCs w:val="20"/>
+          <w:lang w:eastAsia="nl-NL"/>
+        </w:rPr>
+        <w:t>;</w:t>
+      </w:r>
+      <w:r>
+        <w:rPr>
+          <w:rFonts w:ascii="Courier New" w:eastAsia="Times New Roman" w:hAnsi="Courier New" w:cs="Courier New"/>
+          <w:color w:val="000000"/>
+          <w:sz w:val="18"/>
+          <w:szCs w:val="20"/>
+          <w:lang w:eastAsia="nl-NL"/>
+        </w:rPr>
+        <w:br/>
+        <w:t xml:space="preserve">        </w:t>
+      </w:r>
+      <w:proofErr w:type="spellStart"/>
+      <w:r>
+        <w:rPr>
+          <w:rFonts w:ascii="Courier New" w:eastAsia="Times New Roman" w:hAnsi="Courier New" w:cs="Courier New"/>
+          <w:i/>
+          <w:iCs/>
+          <w:color w:val="000000"/>
+          <w:sz w:val="18"/>
+          <w:szCs w:val="20"/>
+          <w:lang w:eastAsia="nl-NL"/>
+        </w:rPr>
+        <w:t>assertTrue</w:t>
+      </w:r>
+      <w:proofErr w:type="spellEnd"/>
+      <w:r>
+        <w:rPr>
+          <w:rFonts w:ascii="Courier New" w:eastAsia="Times New Roman" w:hAnsi="Courier New" w:cs="Courier New"/>
+          <w:color w:val="000000"/>
+          <w:sz w:val="18"/>
+          <w:szCs w:val="20"/>
+          <w:lang w:eastAsia="nl-NL"/>
+        </w:rPr>
+        <w:t>(</w:t>
+      </w:r>
+      <w:proofErr w:type="spellStart"/>
+      <w:r>
+        <w:rPr>
+          <w:rFonts w:ascii="Courier New" w:eastAsia="Times New Roman" w:hAnsi="Courier New" w:cs="Courier New"/>
+          <w:b/>
+          <w:bCs/>
+          <w:color w:val="660E7A"/>
+          <w:sz w:val="18"/>
+          <w:szCs w:val="20"/>
+          <w:lang w:eastAsia="nl-NL"/>
+        </w:rPr>
+        <w:t>echoService</w:t>
+      </w:r>
+      <w:r>
+        <w:rPr>
+          <w:rFonts w:ascii="Courier New" w:eastAsia="Times New Roman" w:hAnsi="Courier New" w:cs="Courier New"/>
+          <w:color w:val="000000"/>
+          <w:sz w:val="18"/>
+          <w:szCs w:val="20"/>
+          <w:lang w:eastAsia="nl-NL"/>
+        </w:rPr>
+        <w:t>.echoMessage</w:t>
+      </w:r>
+      <w:proofErr w:type="spellEnd"/>
+      <w:r>
+        <w:rPr>
+          <w:rFonts w:ascii="Courier New" w:eastAsia="Times New Roman" w:hAnsi="Courier New" w:cs="Courier New"/>
+          <w:color w:val="000000"/>
+          <w:sz w:val="18"/>
+          <w:szCs w:val="20"/>
+          <w:lang w:eastAsia="nl-NL"/>
+        </w:rPr>
+        <w:t>(</w:t>
+      </w:r>
+      <w:proofErr w:type="spellStart"/>
+      <w:r>
+        <w:rPr>
+          <w:rFonts w:ascii="Courier New" w:eastAsia="Times New Roman" w:hAnsi="Courier New" w:cs="Courier New"/>
+          <w:color w:val="000000"/>
+          <w:sz w:val="18"/>
+          <w:szCs w:val="20"/>
+          <w:lang w:eastAsia="nl-NL"/>
+        </w:rPr>
+        <w:t>message</w:t>
+      </w:r>
+      <w:proofErr w:type="spellEnd"/>
+      <w:r>
+        <w:rPr>
+          <w:rFonts w:ascii="Courier New" w:eastAsia="Times New Roman" w:hAnsi="Courier New" w:cs="Courier New"/>
+          <w:color w:val="000000"/>
+          <w:sz w:val="18"/>
+          <w:szCs w:val="20"/>
+          <w:lang w:eastAsia="nl-NL"/>
+        </w:rPr>
+        <w:t>).</w:t>
+      </w:r>
+      <w:proofErr w:type="spellStart"/>
+      <w:r>
+        <w:rPr>
+          <w:rFonts w:ascii="Courier New" w:eastAsia="Times New Roman" w:hAnsi="Courier New" w:cs="Courier New"/>
+          <w:color w:val="000000"/>
+          <w:sz w:val="18"/>
+          <w:szCs w:val="20"/>
+          <w:lang w:eastAsia="nl-NL"/>
+        </w:rPr>
+        <w:t>contains</w:t>
+      </w:r>
+      <w:proofErr w:type="spellEnd"/>
+      <w:r>
+        <w:rPr>
+          <w:rFonts w:ascii="Courier New" w:eastAsia="Times New Roman" w:hAnsi="Courier New" w:cs="Courier New"/>
+          <w:color w:val="000000"/>
+          <w:sz w:val="18"/>
+          <w:szCs w:val="20"/>
+          <w:lang w:eastAsia="nl-NL"/>
+        </w:rPr>
+        <w:t>(</w:t>
+      </w:r>
+      <w:proofErr w:type="spellStart"/>
+      <w:r>
+        <w:rPr>
+          <w:rFonts w:ascii="Courier New" w:eastAsia="Times New Roman" w:hAnsi="Courier New" w:cs="Courier New"/>
+          <w:color w:val="000000"/>
+          <w:sz w:val="18"/>
+          <w:szCs w:val="20"/>
+          <w:lang w:eastAsia="nl-NL"/>
+        </w:rPr>
+        <w:t>message</w:t>
+      </w:r>
+      <w:proofErr w:type="spellEnd"/>
+      <w:r>
+        <w:rPr>
+          <w:rFonts w:ascii="Courier New" w:eastAsia="Times New Roman" w:hAnsi="Courier New" w:cs="Courier New"/>
+          <w:color w:val="000000"/>
+          <w:sz w:val="18"/>
+          <w:szCs w:val="20"/>
+          <w:lang w:eastAsia="nl-NL"/>
+        </w:rPr>
+        <w:t>));</w:t>
+      </w:r>
+      <w:r>
+        <w:rPr>
+          <w:rFonts w:ascii="Courier New" w:eastAsia="Times New Roman" w:hAnsi="Courier New" w:cs="Courier New"/>
+          <w:color w:val="000000"/>
+          <w:sz w:val="18"/>
+          <w:szCs w:val="20"/>
+          <w:lang w:eastAsia="nl-NL"/>
+        </w:rPr>
+        <w:br/>
+        <w:t xml:space="preserve">    }</w:t>
+      </w:r>
+      <w:r>
+        <w:rPr>
+          <w:rFonts w:ascii="Courier New" w:eastAsia="Times New Roman" w:hAnsi="Courier New" w:cs="Courier New"/>
+          <w:color w:val="000000"/>
+          <w:sz w:val="18"/>
+          <w:szCs w:val="20"/>
+          <w:lang w:eastAsia="nl-NL"/>
+        </w:rPr>
+        <w:br/>
+      </w:r>
+      <w:r>
+        <w:rPr>
+          <w:rFonts w:ascii="Courier New" w:eastAsia="Times New Roman" w:hAnsi="Courier New" w:cs="Courier New"/>
+          <w:color w:val="000000"/>
+          <w:sz w:val="18"/>
+          <w:szCs w:val="20"/>
+          <w:lang w:eastAsia="nl-NL"/>
+        </w:rPr>
+        <w:br/>
+        <w:t xml:space="preserve">    </w:t>
+      </w:r>
+      <w:r>
+        <w:rPr>
+          <w:rFonts w:ascii="Courier New" w:eastAsia="Times New Roman" w:hAnsi="Courier New" w:cs="Courier New"/>
+          <w:color w:val="808000"/>
+          <w:sz w:val="18"/>
+          <w:szCs w:val="20"/>
+          <w:lang w:eastAsia="nl-NL"/>
+        </w:rPr>
+        <w:t>@Test</w:t>
+      </w:r>
+      <w:r>
+        <w:rPr>
+          <w:rFonts w:ascii="Courier New" w:eastAsia="Times New Roman" w:hAnsi="Courier New" w:cs="Courier New"/>
+          <w:color w:val="808000"/>
+          <w:sz w:val="18"/>
+          <w:szCs w:val="20"/>
+          <w:lang w:eastAsia="nl-NL"/>
+        </w:rPr>
+        <w:br/>
+        <w:t xml:space="preserve">    </w:t>
+      </w:r>
+      <w:r>
+        <w:rPr>
+          <w:rFonts w:ascii="Courier New" w:eastAsia="Times New Roman" w:hAnsi="Courier New" w:cs="Courier New"/>
+          <w:b/>
+          <w:bCs/>
+          <w:color w:val="000080"/>
+          <w:sz w:val="18"/>
+          <w:szCs w:val="20"/>
+          <w:lang w:eastAsia="nl-NL"/>
+        </w:rPr>
+        <w:t xml:space="preserve">public </w:t>
+      </w:r>
+      <w:proofErr w:type="spellStart"/>
+      <w:r>
+        <w:rPr>
+          <w:rFonts w:ascii="Courier New" w:eastAsia="Times New Roman" w:hAnsi="Courier New" w:cs="Courier New"/>
+          <w:b/>
+          <w:bCs/>
+          <w:color w:val="000080"/>
+          <w:sz w:val="18"/>
+          <w:szCs w:val="20"/>
+          <w:lang w:eastAsia="nl-NL"/>
+        </w:rPr>
+        <w:t>void</w:t>
+      </w:r>
+      <w:proofErr w:type="spellEnd"/>
+      <w:r>
+        <w:rPr>
+          <w:rFonts w:ascii="Courier New" w:eastAsia="Times New Roman" w:hAnsi="Courier New" w:cs="Courier New"/>
+          <w:b/>
+          <w:bCs/>
+          <w:color w:val="000080"/>
+          <w:sz w:val="18"/>
+          <w:szCs w:val="20"/>
+          <w:lang w:eastAsia="nl-NL"/>
+        </w:rPr>
+        <w:t xml:space="preserve"> </w:t>
+      </w:r>
+      <w:r>
+        <w:rPr>
+          <w:rFonts w:ascii="Courier New" w:eastAsia="Times New Roman" w:hAnsi="Courier New" w:cs="Courier New"/>
+          <w:color w:val="000000"/>
+          <w:sz w:val="18"/>
+          <w:szCs w:val="20"/>
+          <w:lang w:eastAsia="nl-NL"/>
+        </w:rPr>
+        <w:t>t2_getParkeerplaats(){</w:t>
+      </w:r>
+      <w:r>
+        <w:rPr>
+          <w:rFonts w:ascii="Courier New" w:eastAsia="Times New Roman" w:hAnsi="Courier New" w:cs="Courier New"/>
+          <w:i/>
+          <w:iCs/>
+          <w:color w:val="808080"/>
+          <w:sz w:val="18"/>
+          <w:szCs w:val="20"/>
+          <w:lang w:eastAsia="nl-NL"/>
+        </w:rPr>
+        <w:t>//kijk of totaal =  bezet + vrij</w:t>
+      </w:r>
+      <w:r>
+        <w:rPr>
+          <w:rFonts w:ascii="Courier New" w:eastAsia="Times New Roman" w:hAnsi="Courier New" w:cs="Courier New"/>
+          <w:i/>
+          <w:iCs/>
+          <w:color w:val="808080"/>
+          <w:sz w:val="18"/>
+          <w:szCs w:val="20"/>
+          <w:lang w:eastAsia="nl-NL"/>
+        </w:rPr>
+        <w:br/>
+        <w:t xml:space="preserve">        </w:t>
+      </w:r>
+      <w:r>
+        <w:rPr>
+          <w:rFonts w:ascii="Courier New" w:eastAsia="Times New Roman" w:hAnsi="Courier New" w:cs="Courier New"/>
+          <w:color w:val="000000"/>
+          <w:sz w:val="18"/>
+          <w:szCs w:val="20"/>
+          <w:lang w:eastAsia="nl-NL"/>
+        </w:rPr>
+        <w:t xml:space="preserve">Parkeerplaats p = </w:t>
+      </w:r>
+      <w:proofErr w:type="spellStart"/>
+      <w:r>
+        <w:rPr>
+          <w:rFonts w:ascii="Courier New" w:eastAsia="Times New Roman" w:hAnsi="Courier New" w:cs="Courier New"/>
+          <w:b/>
+          <w:bCs/>
+          <w:color w:val="660E7A"/>
+          <w:sz w:val="18"/>
+          <w:szCs w:val="20"/>
+          <w:lang w:eastAsia="nl-NL"/>
+        </w:rPr>
+        <w:t>gson</w:t>
+      </w:r>
+      <w:r>
+        <w:rPr>
+          <w:rFonts w:ascii="Courier New" w:eastAsia="Times New Roman" w:hAnsi="Courier New" w:cs="Courier New"/>
+          <w:color w:val="000000"/>
+          <w:sz w:val="18"/>
+          <w:szCs w:val="20"/>
+          <w:lang w:eastAsia="nl-NL"/>
+        </w:rPr>
+        <w:t>.fromJson</w:t>
+      </w:r>
+      <w:proofErr w:type="spellEnd"/>
+      <w:r>
+        <w:rPr>
+          <w:rFonts w:ascii="Courier New" w:eastAsia="Times New Roman" w:hAnsi="Courier New" w:cs="Courier New"/>
+          <w:color w:val="000000"/>
+          <w:sz w:val="18"/>
+          <w:szCs w:val="20"/>
+          <w:lang w:eastAsia="nl-NL"/>
+        </w:rPr>
+        <w:t>(</w:t>
+      </w:r>
+      <w:proofErr w:type="spellStart"/>
+      <w:r>
+        <w:rPr>
+          <w:rFonts w:ascii="Courier New" w:eastAsia="Times New Roman" w:hAnsi="Courier New" w:cs="Courier New"/>
+          <w:b/>
+          <w:bCs/>
+          <w:color w:val="660E7A"/>
+          <w:sz w:val="18"/>
+          <w:szCs w:val="20"/>
+          <w:lang w:eastAsia="nl-NL"/>
+        </w:rPr>
+        <w:t>parkeerplaatsService</w:t>
+      </w:r>
+      <w:r>
+        <w:rPr>
+          <w:rFonts w:ascii="Courier New" w:eastAsia="Times New Roman" w:hAnsi="Courier New" w:cs="Courier New"/>
+          <w:color w:val="000000"/>
+          <w:sz w:val="18"/>
+          <w:szCs w:val="20"/>
+          <w:lang w:eastAsia="nl-NL"/>
+        </w:rPr>
+        <w:t>.getParkeerplaats</w:t>
+      </w:r>
+      <w:proofErr w:type="spellEnd"/>
+      <w:r>
+        <w:rPr>
+          <w:rFonts w:ascii="Courier New" w:eastAsia="Times New Roman" w:hAnsi="Courier New" w:cs="Courier New"/>
+          <w:color w:val="000000"/>
+          <w:sz w:val="18"/>
+          <w:szCs w:val="20"/>
+          <w:lang w:eastAsia="nl-NL"/>
+        </w:rPr>
+        <w:t xml:space="preserve">(), </w:t>
+      </w:r>
+      <w:proofErr w:type="spellStart"/>
+      <w:r>
+        <w:rPr>
+          <w:rFonts w:ascii="Courier New" w:eastAsia="Times New Roman" w:hAnsi="Courier New" w:cs="Courier New"/>
+          <w:color w:val="000000"/>
+          <w:sz w:val="18"/>
+          <w:szCs w:val="20"/>
+          <w:lang w:eastAsia="nl-NL"/>
+        </w:rPr>
+        <w:t>Parkeerplaats.</w:t>
+      </w:r>
+      <w:r>
+        <w:rPr>
+          <w:rFonts w:ascii="Courier New" w:eastAsia="Times New Roman" w:hAnsi="Courier New" w:cs="Courier New"/>
+          <w:b/>
+          <w:bCs/>
+          <w:color w:val="000080"/>
+          <w:sz w:val="18"/>
+          <w:szCs w:val="20"/>
+          <w:lang w:eastAsia="nl-NL"/>
+        </w:rPr>
+        <w:t>class</w:t>
+      </w:r>
+      <w:proofErr w:type="spellEnd"/>
+      <w:r>
+        <w:rPr>
+          <w:rFonts w:ascii="Courier New" w:eastAsia="Times New Roman" w:hAnsi="Courier New" w:cs="Courier New"/>
+          <w:color w:val="000000"/>
+          <w:sz w:val="18"/>
+          <w:szCs w:val="20"/>
+          <w:lang w:eastAsia="nl-NL"/>
+        </w:rPr>
+        <w:t>);</w:t>
+      </w:r>
+      <w:r>
+        <w:rPr>
+          <w:rFonts w:ascii="Courier New" w:eastAsia="Times New Roman" w:hAnsi="Courier New" w:cs="Courier New"/>
+          <w:color w:val="000000"/>
+          <w:sz w:val="18"/>
+          <w:szCs w:val="20"/>
+          <w:lang w:eastAsia="nl-NL"/>
+        </w:rPr>
+        <w:br/>
+        <w:t xml:space="preserve">        </w:t>
+      </w:r>
+      <w:proofErr w:type="spellStart"/>
+      <w:r>
+        <w:rPr>
+          <w:rFonts w:ascii="Courier New" w:eastAsia="Times New Roman" w:hAnsi="Courier New" w:cs="Courier New"/>
+          <w:i/>
+          <w:iCs/>
+          <w:color w:val="000000"/>
+          <w:sz w:val="18"/>
+          <w:szCs w:val="20"/>
+          <w:lang w:eastAsia="nl-NL"/>
+        </w:rPr>
+        <w:t>assertTrue</w:t>
+      </w:r>
+      <w:proofErr w:type="spellEnd"/>
+      <w:r>
+        <w:rPr>
+          <w:rFonts w:ascii="Courier New" w:eastAsia="Times New Roman" w:hAnsi="Courier New" w:cs="Courier New"/>
+          <w:color w:val="000000"/>
+          <w:sz w:val="18"/>
+          <w:szCs w:val="20"/>
+          <w:lang w:eastAsia="nl-NL"/>
+        </w:rPr>
+        <w:t>(</w:t>
+      </w:r>
+      <w:proofErr w:type="spellStart"/>
+      <w:r>
+        <w:rPr>
+          <w:rFonts w:ascii="Courier New" w:eastAsia="Times New Roman" w:hAnsi="Courier New" w:cs="Courier New"/>
+          <w:color w:val="000000"/>
+          <w:sz w:val="18"/>
+          <w:szCs w:val="20"/>
+          <w:lang w:eastAsia="nl-NL"/>
+        </w:rPr>
+        <w:t>p.getTotaal</w:t>
+      </w:r>
+      <w:proofErr w:type="spellEnd"/>
+      <w:r>
+        <w:rPr>
+          <w:rFonts w:ascii="Courier New" w:eastAsia="Times New Roman" w:hAnsi="Courier New" w:cs="Courier New"/>
+          <w:color w:val="000000"/>
+          <w:sz w:val="18"/>
+          <w:szCs w:val="20"/>
+          <w:lang w:eastAsia="nl-NL"/>
+        </w:rPr>
+        <w:t>() == (</w:t>
+      </w:r>
+      <w:proofErr w:type="spellStart"/>
+      <w:r>
+        <w:rPr>
+          <w:rFonts w:ascii="Courier New" w:eastAsia="Times New Roman" w:hAnsi="Courier New" w:cs="Courier New"/>
+          <w:color w:val="000000"/>
+          <w:sz w:val="18"/>
+          <w:szCs w:val="20"/>
+          <w:lang w:eastAsia="nl-NL"/>
+        </w:rPr>
+        <w:t>p.getBezet</w:t>
+      </w:r>
+      <w:proofErr w:type="spellEnd"/>
+      <w:r>
+        <w:rPr>
+          <w:rFonts w:ascii="Courier New" w:eastAsia="Times New Roman" w:hAnsi="Courier New" w:cs="Courier New"/>
+          <w:color w:val="000000"/>
+          <w:sz w:val="18"/>
+          <w:szCs w:val="20"/>
+          <w:lang w:eastAsia="nl-NL"/>
+        </w:rPr>
+        <w:t xml:space="preserve">() + </w:t>
+      </w:r>
+      <w:proofErr w:type="spellStart"/>
+      <w:r>
+        <w:rPr>
+          <w:rFonts w:ascii="Courier New" w:eastAsia="Times New Roman" w:hAnsi="Courier New" w:cs="Courier New"/>
+          <w:color w:val="000000"/>
+          <w:sz w:val="18"/>
+          <w:szCs w:val="20"/>
+          <w:lang w:eastAsia="nl-NL"/>
+        </w:rPr>
+        <w:t>p.getVrij</w:t>
+      </w:r>
+      <w:proofErr w:type="spellEnd"/>
+      <w:r>
+        <w:rPr>
+          <w:rFonts w:ascii="Courier New" w:eastAsia="Times New Roman" w:hAnsi="Courier New" w:cs="Courier New"/>
+          <w:color w:val="000000"/>
+          <w:sz w:val="18"/>
+          <w:szCs w:val="20"/>
+          <w:lang w:eastAsia="nl-NL"/>
+        </w:rPr>
+        <w:t>()));</w:t>
+      </w:r>
+      <w:r>
+        <w:rPr>
+          <w:rFonts w:ascii="Courier New" w:eastAsia="Times New Roman" w:hAnsi="Courier New" w:cs="Courier New"/>
+          <w:color w:val="000000"/>
+          <w:sz w:val="18"/>
+          <w:szCs w:val="20"/>
+          <w:lang w:eastAsia="nl-NL"/>
+        </w:rPr>
+        <w:br/>
+        <w:t xml:space="preserve">    }</w:t>
+      </w:r>
+      <w:r>
+        <w:rPr>
+          <w:rFonts w:ascii="Courier New" w:eastAsia="Times New Roman" w:hAnsi="Courier New" w:cs="Courier New"/>
+          <w:color w:val="000000"/>
+          <w:sz w:val="18"/>
+          <w:szCs w:val="20"/>
+          <w:lang w:eastAsia="nl-NL"/>
+        </w:rPr>
+        <w:br/>
+      </w:r>
+      <w:r>
+        <w:rPr>
+          <w:rFonts w:ascii="Courier New" w:eastAsia="Times New Roman" w:hAnsi="Courier New" w:cs="Courier New"/>
+          <w:color w:val="000000"/>
+          <w:sz w:val="18"/>
+          <w:szCs w:val="20"/>
+          <w:lang w:eastAsia="nl-NL"/>
+        </w:rPr>
+        <w:br/>
+        <w:t xml:space="preserve">    </w:t>
+      </w:r>
+      <w:r>
+        <w:rPr>
+          <w:rFonts w:ascii="Courier New" w:eastAsia="Times New Roman" w:hAnsi="Courier New" w:cs="Courier New"/>
+          <w:color w:val="808000"/>
+          <w:sz w:val="18"/>
+          <w:szCs w:val="20"/>
+          <w:lang w:eastAsia="nl-NL"/>
+        </w:rPr>
+        <w:t>@Test</w:t>
+      </w:r>
+      <w:r>
+        <w:rPr>
+          <w:rFonts w:ascii="Courier New" w:eastAsia="Times New Roman" w:hAnsi="Courier New" w:cs="Courier New"/>
+          <w:color w:val="000000"/>
+          <w:sz w:val="18"/>
+          <w:szCs w:val="20"/>
+          <w:lang w:eastAsia="nl-NL"/>
+        </w:rPr>
+        <w:t>()</w:t>
+      </w:r>
+      <w:r>
+        <w:rPr>
+          <w:rFonts w:ascii="Courier New" w:eastAsia="Times New Roman" w:hAnsi="Courier New" w:cs="Courier New"/>
+          <w:color w:val="000000"/>
+          <w:sz w:val="18"/>
+          <w:szCs w:val="20"/>
+          <w:lang w:eastAsia="nl-NL"/>
+        </w:rPr>
+        <w:br/>
+        <w:t xml:space="preserve">    </w:t>
+      </w:r>
+      <w:r>
+        <w:rPr>
+          <w:rFonts w:ascii="Courier New" w:eastAsia="Times New Roman" w:hAnsi="Courier New" w:cs="Courier New"/>
+          <w:b/>
+          <w:bCs/>
+          <w:color w:val="000080"/>
+          <w:sz w:val="18"/>
+          <w:szCs w:val="20"/>
+          <w:lang w:eastAsia="nl-NL"/>
+        </w:rPr>
+        <w:t xml:space="preserve">public </w:t>
+      </w:r>
+      <w:proofErr w:type="spellStart"/>
+      <w:r>
+        <w:rPr>
+          <w:rFonts w:ascii="Courier New" w:eastAsia="Times New Roman" w:hAnsi="Courier New" w:cs="Courier New"/>
+          <w:b/>
+          <w:bCs/>
+          <w:color w:val="000080"/>
+          <w:sz w:val="18"/>
+          <w:szCs w:val="20"/>
+          <w:lang w:eastAsia="nl-NL"/>
+        </w:rPr>
+        <w:t>void</w:t>
+      </w:r>
+      <w:proofErr w:type="spellEnd"/>
+      <w:r>
+        <w:rPr>
+          <w:rFonts w:ascii="Courier New" w:eastAsia="Times New Roman" w:hAnsi="Courier New" w:cs="Courier New"/>
+          <w:b/>
+          <w:bCs/>
+          <w:color w:val="000080"/>
+          <w:sz w:val="18"/>
+          <w:szCs w:val="20"/>
+          <w:lang w:eastAsia="nl-NL"/>
+        </w:rPr>
+        <w:t xml:space="preserve"> </w:t>
+      </w:r>
+      <w:r>
+        <w:rPr>
+          <w:rFonts w:ascii="Courier New" w:eastAsia="Times New Roman" w:hAnsi="Courier New" w:cs="Courier New"/>
+          <w:color w:val="000000"/>
+          <w:sz w:val="18"/>
+          <w:szCs w:val="20"/>
+          <w:lang w:eastAsia="nl-NL"/>
+        </w:rPr>
+        <w:t>t3_testFoutMerk(){</w:t>
+      </w:r>
+      <w:r>
+        <w:rPr>
+          <w:rFonts w:ascii="Courier New" w:eastAsia="Times New Roman" w:hAnsi="Courier New" w:cs="Courier New"/>
+          <w:color w:val="000000"/>
+          <w:sz w:val="18"/>
+          <w:szCs w:val="20"/>
+          <w:lang w:eastAsia="nl-NL"/>
+        </w:rPr>
+        <w:br/>
+        <w:t xml:space="preserve">        String merk = </w:t>
+      </w:r>
+      <w:r>
+        <w:rPr>
+          <w:rFonts w:ascii="Courier New" w:eastAsia="Times New Roman" w:hAnsi="Courier New" w:cs="Courier New"/>
+          <w:b/>
+          <w:bCs/>
+          <w:color w:val="008000"/>
+          <w:sz w:val="18"/>
+          <w:szCs w:val="20"/>
+          <w:lang w:eastAsia="nl-NL"/>
+        </w:rPr>
+        <w:t>"abc"</w:t>
+      </w:r>
+      <w:r>
+        <w:rPr>
+          <w:rFonts w:ascii="Courier New" w:eastAsia="Times New Roman" w:hAnsi="Courier New" w:cs="Courier New"/>
+          <w:color w:val="000000"/>
+          <w:sz w:val="18"/>
+          <w:szCs w:val="20"/>
+          <w:lang w:eastAsia="nl-NL"/>
+        </w:rPr>
+        <w:t>;</w:t>
+      </w:r>
+      <w:r>
+        <w:rPr>
+          <w:rFonts w:ascii="Courier New" w:eastAsia="Times New Roman" w:hAnsi="Courier New" w:cs="Courier New"/>
+          <w:color w:val="000000"/>
+          <w:sz w:val="18"/>
+          <w:szCs w:val="20"/>
+          <w:lang w:eastAsia="nl-NL"/>
+        </w:rPr>
+        <w:br/>
+        <w:t xml:space="preserve">        </w:t>
+      </w:r>
+      <w:proofErr w:type="spellStart"/>
+      <w:r>
+        <w:rPr>
+          <w:rFonts w:ascii="Courier New" w:eastAsia="Times New Roman" w:hAnsi="Courier New" w:cs="Courier New"/>
+          <w:i/>
+          <w:iCs/>
+          <w:color w:val="000000"/>
+          <w:sz w:val="18"/>
+          <w:szCs w:val="20"/>
+          <w:lang w:eastAsia="nl-NL"/>
+        </w:rPr>
+        <w:t>assertTrue</w:t>
+      </w:r>
+      <w:proofErr w:type="spellEnd"/>
+      <w:r>
+        <w:rPr>
+          <w:rFonts w:ascii="Courier New" w:eastAsia="Times New Roman" w:hAnsi="Courier New" w:cs="Courier New"/>
+          <w:color w:val="000000"/>
+          <w:sz w:val="18"/>
+          <w:szCs w:val="20"/>
+          <w:lang w:eastAsia="nl-NL"/>
+        </w:rPr>
+        <w:t>(</w:t>
+      </w:r>
+      <w:proofErr w:type="spellStart"/>
+      <w:r>
+        <w:rPr>
+          <w:rFonts w:ascii="Courier New" w:eastAsia="Times New Roman" w:hAnsi="Courier New" w:cs="Courier New"/>
+          <w:b/>
+          <w:bCs/>
+          <w:color w:val="660E7A"/>
+          <w:sz w:val="18"/>
+          <w:szCs w:val="20"/>
+          <w:lang w:eastAsia="nl-NL"/>
+        </w:rPr>
+        <w:t>parkeerplaatsService</w:t>
+      </w:r>
+      <w:r>
+        <w:rPr>
+          <w:rFonts w:ascii="Courier New" w:eastAsia="Times New Roman" w:hAnsi="Courier New" w:cs="Courier New"/>
+          <w:color w:val="000000"/>
+          <w:sz w:val="18"/>
+          <w:szCs w:val="20"/>
+          <w:lang w:eastAsia="nl-NL"/>
+        </w:rPr>
+        <w:t>.nieuweAuto</w:t>
+      </w:r>
+      <w:proofErr w:type="spellEnd"/>
+      <w:r>
+        <w:rPr>
+          <w:rFonts w:ascii="Courier New" w:eastAsia="Times New Roman" w:hAnsi="Courier New" w:cs="Courier New"/>
+          <w:color w:val="000000"/>
+          <w:sz w:val="18"/>
+          <w:szCs w:val="20"/>
+          <w:lang w:eastAsia="nl-NL"/>
+        </w:rPr>
+        <w:t>(</w:t>
+      </w:r>
+      <w:r>
+        <w:rPr>
+          <w:rFonts w:ascii="Courier New" w:eastAsia="Times New Roman" w:hAnsi="Courier New" w:cs="Courier New"/>
+          <w:b/>
+          <w:bCs/>
+          <w:color w:val="660E7A"/>
+          <w:sz w:val="18"/>
+          <w:szCs w:val="20"/>
+          <w:lang w:eastAsia="nl-NL"/>
+        </w:rPr>
+        <w:t>kenteken</w:t>
+      </w:r>
+      <w:r>
+        <w:rPr>
+          <w:rFonts w:ascii="Courier New" w:eastAsia="Times New Roman" w:hAnsi="Courier New" w:cs="Courier New"/>
+          <w:color w:val="000000"/>
+          <w:sz w:val="18"/>
+          <w:szCs w:val="20"/>
+          <w:lang w:eastAsia="nl-NL"/>
+        </w:rPr>
+        <w:t>, merk).</w:t>
+      </w:r>
+      <w:proofErr w:type="spellStart"/>
+      <w:r>
+        <w:rPr>
+          <w:rFonts w:ascii="Courier New" w:eastAsia="Times New Roman" w:hAnsi="Courier New" w:cs="Courier New"/>
+          <w:color w:val="000000"/>
+          <w:sz w:val="18"/>
+          <w:szCs w:val="20"/>
+          <w:lang w:eastAsia="nl-NL"/>
+        </w:rPr>
+        <w:t>contains</w:t>
+      </w:r>
+      <w:proofErr w:type="spellEnd"/>
+      <w:r>
+        <w:rPr>
+          <w:rFonts w:ascii="Courier New" w:eastAsia="Times New Roman" w:hAnsi="Courier New" w:cs="Courier New"/>
+          <w:color w:val="000000"/>
+          <w:sz w:val="18"/>
+          <w:szCs w:val="20"/>
+          <w:lang w:eastAsia="nl-NL"/>
+        </w:rPr>
+        <w:t xml:space="preserve">(merk + </w:t>
+      </w:r>
+      <w:r>
+        <w:rPr>
+          <w:rFonts w:ascii="Courier New" w:eastAsia="Times New Roman" w:hAnsi="Courier New" w:cs="Courier New"/>
+          <w:b/>
+          <w:bCs/>
+          <w:color w:val="008000"/>
+          <w:sz w:val="18"/>
+          <w:szCs w:val="20"/>
+          <w:lang w:eastAsia="nl-NL"/>
+        </w:rPr>
+        <w:t>" is geen geldig automerk"</w:t>
+      </w:r>
+      <w:r>
+        <w:rPr>
+          <w:rFonts w:ascii="Courier New" w:eastAsia="Times New Roman" w:hAnsi="Courier New" w:cs="Courier New"/>
+          <w:color w:val="000000"/>
+          <w:sz w:val="18"/>
+          <w:szCs w:val="20"/>
+          <w:lang w:eastAsia="nl-NL"/>
+        </w:rPr>
+        <w:t>));</w:t>
+      </w:r>
+      <w:r>
+        <w:rPr>
+          <w:rFonts w:ascii="Courier New" w:eastAsia="Times New Roman" w:hAnsi="Courier New" w:cs="Courier New"/>
+          <w:color w:val="000000"/>
+          <w:sz w:val="18"/>
+          <w:szCs w:val="20"/>
+          <w:lang w:eastAsia="nl-NL"/>
+        </w:rPr>
+        <w:br/>
+        <w:t xml:space="preserve">    }</w:t>
+      </w:r>
+      <w:r>
+        <w:rPr>
+          <w:rFonts w:ascii="Courier New" w:eastAsia="Times New Roman" w:hAnsi="Courier New" w:cs="Courier New"/>
+          <w:color w:val="000000"/>
+          <w:sz w:val="18"/>
+          <w:szCs w:val="20"/>
+          <w:lang w:eastAsia="nl-NL"/>
+        </w:rPr>
+        <w:br/>
+      </w:r>
+      <w:r>
+        <w:rPr>
+          <w:rFonts w:ascii="Courier New" w:eastAsia="Times New Roman" w:hAnsi="Courier New" w:cs="Courier New"/>
+          <w:color w:val="000000"/>
+          <w:sz w:val="18"/>
+          <w:szCs w:val="20"/>
+          <w:lang w:eastAsia="nl-NL"/>
+        </w:rPr>
+        <w:br/>
+        <w:t xml:space="preserve">    </w:t>
+      </w:r>
+      <w:r>
+        <w:rPr>
+          <w:rFonts w:ascii="Courier New" w:eastAsia="Times New Roman" w:hAnsi="Courier New" w:cs="Courier New"/>
+          <w:color w:val="808000"/>
+          <w:sz w:val="18"/>
+          <w:szCs w:val="20"/>
+          <w:lang w:eastAsia="nl-NL"/>
+        </w:rPr>
+        <w:t>@Test</w:t>
+      </w:r>
+      <w:r>
+        <w:rPr>
+          <w:rFonts w:ascii="Courier New" w:eastAsia="Times New Roman" w:hAnsi="Courier New" w:cs="Courier New"/>
+          <w:color w:val="808000"/>
+          <w:sz w:val="18"/>
+          <w:szCs w:val="20"/>
+          <w:lang w:eastAsia="nl-NL"/>
+        </w:rPr>
+        <w:br/>
+        <w:t xml:space="preserve">    </w:t>
+      </w:r>
+      <w:r>
+        <w:rPr>
+          <w:rFonts w:ascii="Courier New" w:eastAsia="Times New Roman" w:hAnsi="Courier New" w:cs="Courier New"/>
+          <w:b/>
+          <w:bCs/>
+          <w:color w:val="000080"/>
+          <w:sz w:val="18"/>
+          <w:szCs w:val="20"/>
+          <w:lang w:eastAsia="nl-NL"/>
+        </w:rPr>
+        <w:t xml:space="preserve">public </w:t>
+      </w:r>
+      <w:proofErr w:type="spellStart"/>
+      <w:r>
+        <w:rPr>
+          <w:rFonts w:ascii="Courier New" w:eastAsia="Times New Roman" w:hAnsi="Courier New" w:cs="Courier New"/>
+          <w:b/>
+          <w:bCs/>
+          <w:color w:val="000080"/>
+          <w:sz w:val="18"/>
+          <w:szCs w:val="20"/>
+          <w:lang w:eastAsia="nl-NL"/>
+        </w:rPr>
+        <w:t>void</w:t>
+      </w:r>
+      <w:proofErr w:type="spellEnd"/>
+      <w:r>
+        <w:rPr>
+          <w:rFonts w:ascii="Courier New" w:eastAsia="Times New Roman" w:hAnsi="Courier New" w:cs="Courier New"/>
+          <w:b/>
+          <w:bCs/>
+          <w:color w:val="000080"/>
+          <w:sz w:val="18"/>
+          <w:szCs w:val="20"/>
+          <w:lang w:eastAsia="nl-NL"/>
+        </w:rPr>
+        <w:t xml:space="preserve"> </w:t>
+      </w:r>
+      <w:r>
+        <w:rPr>
+          <w:rFonts w:ascii="Courier New" w:eastAsia="Times New Roman" w:hAnsi="Courier New" w:cs="Courier New"/>
+          <w:color w:val="000000"/>
+          <w:sz w:val="18"/>
+          <w:szCs w:val="20"/>
+          <w:lang w:eastAsia="nl-NL"/>
+        </w:rPr>
+        <w:t>t4_testFoutKenteken(){</w:t>
+      </w:r>
+      <w:r>
+        <w:rPr>
+          <w:rFonts w:ascii="Courier New" w:eastAsia="Times New Roman" w:hAnsi="Courier New" w:cs="Courier New"/>
+          <w:color w:val="000000"/>
+          <w:sz w:val="18"/>
+          <w:szCs w:val="20"/>
+          <w:lang w:eastAsia="nl-NL"/>
+        </w:rPr>
+        <w:br/>
+        <w:t xml:space="preserve">        String kenteken = </w:t>
+      </w:r>
+      <w:r>
+        <w:rPr>
+          <w:rFonts w:ascii="Courier New" w:eastAsia="Times New Roman" w:hAnsi="Courier New" w:cs="Courier New"/>
+          <w:b/>
+          <w:bCs/>
+          <w:color w:val="008000"/>
+          <w:sz w:val="18"/>
+          <w:szCs w:val="20"/>
+          <w:lang w:eastAsia="nl-NL"/>
+        </w:rPr>
+        <w:t>"123-ab-1"</w:t>
+      </w:r>
+      <w:r>
+        <w:rPr>
+          <w:rFonts w:ascii="Courier New" w:eastAsia="Times New Roman" w:hAnsi="Courier New" w:cs="Courier New"/>
+          <w:color w:val="000000"/>
+          <w:sz w:val="18"/>
+          <w:szCs w:val="20"/>
+          <w:lang w:eastAsia="nl-NL"/>
+        </w:rPr>
+        <w:t>;</w:t>
+      </w:r>
+      <w:r>
+        <w:rPr>
+          <w:rFonts w:ascii="Courier New" w:eastAsia="Times New Roman" w:hAnsi="Courier New" w:cs="Courier New"/>
+          <w:color w:val="000000"/>
+          <w:sz w:val="18"/>
+          <w:szCs w:val="20"/>
+          <w:lang w:eastAsia="nl-NL"/>
+        </w:rPr>
+        <w:br/>
+        <w:t xml:space="preserve">        </w:t>
+      </w:r>
+      <w:proofErr w:type="spellStart"/>
+      <w:r>
+        <w:rPr>
+          <w:rFonts w:ascii="Courier New" w:eastAsia="Times New Roman" w:hAnsi="Courier New" w:cs="Courier New"/>
+          <w:i/>
+          <w:iCs/>
+          <w:color w:val="000000"/>
+          <w:sz w:val="18"/>
+          <w:szCs w:val="20"/>
+          <w:lang w:eastAsia="nl-NL"/>
+        </w:rPr>
+        <w:t>assertTrue</w:t>
+      </w:r>
+      <w:proofErr w:type="spellEnd"/>
+      <w:r>
+        <w:rPr>
+          <w:rFonts w:ascii="Courier New" w:eastAsia="Times New Roman" w:hAnsi="Courier New" w:cs="Courier New"/>
+          <w:color w:val="000000"/>
+          <w:sz w:val="18"/>
+          <w:szCs w:val="20"/>
+          <w:lang w:eastAsia="nl-NL"/>
+        </w:rPr>
+        <w:t>(</w:t>
+      </w:r>
+      <w:proofErr w:type="spellStart"/>
+      <w:r>
+        <w:rPr>
+          <w:rFonts w:ascii="Courier New" w:eastAsia="Times New Roman" w:hAnsi="Courier New" w:cs="Courier New"/>
+          <w:b/>
+          <w:bCs/>
+          <w:color w:val="660E7A"/>
+          <w:sz w:val="18"/>
+          <w:szCs w:val="20"/>
+          <w:lang w:eastAsia="nl-NL"/>
+        </w:rPr>
+        <w:t>parkeerplaatsService</w:t>
+      </w:r>
+      <w:r>
+        <w:rPr>
+          <w:rFonts w:ascii="Courier New" w:eastAsia="Times New Roman" w:hAnsi="Courier New" w:cs="Courier New"/>
+          <w:color w:val="000000"/>
+          <w:sz w:val="18"/>
+          <w:szCs w:val="20"/>
+          <w:lang w:eastAsia="nl-NL"/>
+        </w:rPr>
+        <w:t>.nieuweAuto</w:t>
+      </w:r>
+      <w:proofErr w:type="spellEnd"/>
+      <w:r>
+        <w:rPr>
+          <w:rFonts w:ascii="Courier New" w:eastAsia="Times New Roman" w:hAnsi="Courier New" w:cs="Courier New"/>
+          <w:color w:val="000000"/>
+          <w:sz w:val="18"/>
+          <w:szCs w:val="20"/>
+          <w:lang w:eastAsia="nl-NL"/>
+        </w:rPr>
+        <w:t xml:space="preserve">(kenteken, </w:t>
+      </w:r>
+      <w:proofErr w:type="spellStart"/>
+      <w:r>
+        <w:rPr>
+          <w:rFonts w:ascii="Courier New" w:eastAsia="Times New Roman" w:hAnsi="Courier New" w:cs="Courier New"/>
+          <w:color w:val="000000"/>
+          <w:sz w:val="18"/>
+          <w:szCs w:val="20"/>
+          <w:lang w:eastAsia="nl-NL"/>
+        </w:rPr>
+        <w:t>Automerk.</w:t>
+      </w:r>
+      <w:r>
+        <w:rPr>
+          <w:rFonts w:ascii="Courier New" w:eastAsia="Times New Roman" w:hAnsi="Courier New" w:cs="Courier New"/>
+          <w:i/>
+          <w:iCs/>
+          <w:color w:val="000000"/>
+          <w:sz w:val="18"/>
+          <w:szCs w:val="20"/>
+          <w:lang w:eastAsia="nl-NL"/>
+        </w:rPr>
+        <w:t>values</w:t>
+      </w:r>
+      <w:proofErr w:type="spellEnd"/>
+      <w:r>
+        <w:rPr>
+          <w:rFonts w:ascii="Courier New" w:eastAsia="Times New Roman" w:hAnsi="Courier New" w:cs="Courier New"/>
+          <w:color w:val="000000"/>
+          <w:sz w:val="18"/>
+          <w:szCs w:val="20"/>
+          <w:lang w:eastAsia="nl-NL"/>
+        </w:rPr>
+        <w:t>()[</w:t>
+      </w:r>
+      <w:r>
+        <w:rPr>
+          <w:rFonts w:ascii="Courier New" w:eastAsia="Times New Roman" w:hAnsi="Courier New" w:cs="Courier New"/>
+          <w:color w:val="0000FF"/>
+          <w:sz w:val="18"/>
+          <w:szCs w:val="20"/>
+          <w:lang w:eastAsia="nl-NL"/>
+        </w:rPr>
+        <w:t>0</w:t>
+      </w:r>
+      <w:r>
+        <w:rPr>
+          <w:rFonts w:ascii="Courier New" w:eastAsia="Times New Roman" w:hAnsi="Courier New" w:cs="Courier New"/>
+          <w:color w:val="000000"/>
+          <w:sz w:val="18"/>
+          <w:szCs w:val="20"/>
+          <w:lang w:eastAsia="nl-NL"/>
+        </w:rPr>
+        <w:t>].name()).</w:t>
+      </w:r>
+      <w:proofErr w:type="spellStart"/>
+      <w:r>
+        <w:rPr>
+          <w:rFonts w:ascii="Courier New" w:eastAsia="Times New Roman" w:hAnsi="Courier New" w:cs="Courier New"/>
+          <w:color w:val="000000"/>
+          <w:sz w:val="18"/>
+          <w:szCs w:val="20"/>
+          <w:lang w:eastAsia="nl-NL"/>
+        </w:rPr>
+        <w:t>contains</w:t>
+      </w:r>
+      <w:proofErr w:type="spellEnd"/>
+      <w:r>
+        <w:rPr>
+          <w:rFonts w:ascii="Courier New" w:eastAsia="Times New Roman" w:hAnsi="Courier New" w:cs="Courier New"/>
+          <w:color w:val="000000"/>
+          <w:sz w:val="18"/>
+          <w:szCs w:val="20"/>
+          <w:lang w:eastAsia="nl-NL"/>
+        </w:rPr>
+        <w:t>(</w:t>
+      </w:r>
+      <w:r>
+        <w:rPr>
+          <w:rFonts w:ascii="Courier New" w:eastAsia="Times New Roman" w:hAnsi="Courier New" w:cs="Courier New"/>
+          <w:b/>
+          <w:bCs/>
+          <w:color w:val="008000"/>
+          <w:sz w:val="18"/>
+          <w:szCs w:val="20"/>
+          <w:lang w:eastAsia="nl-NL"/>
+        </w:rPr>
+        <w:t xml:space="preserve">"Kenteken " </w:t>
+      </w:r>
+      <w:r>
+        <w:rPr>
+          <w:rFonts w:ascii="Courier New" w:eastAsia="Times New Roman" w:hAnsi="Courier New" w:cs="Courier New"/>
+          <w:color w:val="000000"/>
+          <w:sz w:val="18"/>
+          <w:szCs w:val="20"/>
+          <w:lang w:eastAsia="nl-NL"/>
+        </w:rPr>
+        <w:t xml:space="preserve">+ kenteken + </w:t>
+      </w:r>
+      <w:r>
+        <w:rPr>
+          <w:rFonts w:ascii="Courier New" w:eastAsia="Times New Roman" w:hAnsi="Courier New" w:cs="Courier New"/>
+          <w:b/>
+          <w:bCs/>
+          <w:color w:val="008000"/>
+          <w:sz w:val="18"/>
+          <w:szCs w:val="20"/>
+          <w:lang w:eastAsia="nl-NL"/>
+        </w:rPr>
+        <w:t>" is geen geldig kenteken"</w:t>
+      </w:r>
+      <w:r>
+        <w:rPr>
+          <w:rFonts w:ascii="Courier New" w:eastAsia="Times New Roman" w:hAnsi="Courier New" w:cs="Courier New"/>
+          <w:color w:val="000000"/>
+          <w:sz w:val="18"/>
+          <w:szCs w:val="20"/>
+          <w:lang w:eastAsia="nl-NL"/>
+        </w:rPr>
+        <w:t>));</w:t>
+      </w:r>
+      <w:r>
+        <w:rPr>
+          <w:rFonts w:ascii="Courier New" w:eastAsia="Times New Roman" w:hAnsi="Courier New" w:cs="Courier New"/>
+          <w:color w:val="000000"/>
+          <w:sz w:val="18"/>
+          <w:szCs w:val="20"/>
+          <w:lang w:eastAsia="nl-NL"/>
+        </w:rPr>
+        <w:br/>
+        <w:t xml:space="preserve">    }</w:t>
+      </w:r>
+      <w:r>
+        <w:rPr>
+          <w:rFonts w:ascii="Courier New" w:eastAsia="Times New Roman" w:hAnsi="Courier New" w:cs="Courier New"/>
+          <w:color w:val="000000"/>
+          <w:sz w:val="18"/>
+          <w:szCs w:val="20"/>
+          <w:lang w:eastAsia="nl-NL"/>
+        </w:rPr>
+        <w:br/>
+      </w:r>
+      <w:r>
+        <w:rPr>
+          <w:rFonts w:ascii="Courier New" w:eastAsia="Times New Roman" w:hAnsi="Courier New" w:cs="Courier New"/>
+          <w:color w:val="000000"/>
+          <w:sz w:val="18"/>
+          <w:szCs w:val="20"/>
+          <w:lang w:eastAsia="nl-NL"/>
+        </w:rPr>
+        <w:br/>
+        <w:t xml:space="preserve">    </w:t>
+      </w:r>
+      <w:r>
+        <w:rPr>
+          <w:rFonts w:ascii="Courier New" w:eastAsia="Times New Roman" w:hAnsi="Courier New" w:cs="Courier New"/>
+          <w:color w:val="808000"/>
+          <w:sz w:val="18"/>
+          <w:szCs w:val="20"/>
+          <w:lang w:eastAsia="nl-NL"/>
+        </w:rPr>
+        <w:t>@Test</w:t>
+      </w:r>
+      <w:r>
+        <w:rPr>
+          <w:rFonts w:ascii="Courier New" w:eastAsia="Times New Roman" w:hAnsi="Courier New" w:cs="Courier New"/>
+          <w:color w:val="808000"/>
+          <w:sz w:val="18"/>
+          <w:szCs w:val="20"/>
+          <w:lang w:eastAsia="nl-NL"/>
+        </w:rPr>
+        <w:br/>
+        <w:t xml:space="preserve">    </w:t>
+      </w:r>
+      <w:r>
+        <w:rPr>
+          <w:rFonts w:ascii="Courier New" w:eastAsia="Times New Roman" w:hAnsi="Courier New" w:cs="Courier New"/>
+          <w:b/>
+          <w:bCs/>
+          <w:color w:val="000080"/>
+          <w:sz w:val="18"/>
+          <w:szCs w:val="20"/>
+          <w:lang w:eastAsia="nl-NL"/>
+        </w:rPr>
+        <w:t xml:space="preserve">public </w:t>
+      </w:r>
+      <w:proofErr w:type="spellStart"/>
+      <w:r>
+        <w:rPr>
+          <w:rFonts w:ascii="Courier New" w:eastAsia="Times New Roman" w:hAnsi="Courier New" w:cs="Courier New"/>
+          <w:b/>
+          <w:bCs/>
+          <w:color w:val="000080"/>
+          <w:sz w:val="18"/>
+          <w:szCs w:val="20"/>
+          <w:lang w:eastAsia="nl-NL"/>
+        </w:rPr>
+        <w:t>void</w:t>
+      </w:r>
+      <w:proofErr w:type="spellEnd"/>
+      <w:r>
+        <w:rPr>
+          <w:rFonts w:ascii="Courier New" w:eastAsia="Times New Roman" w:hAnsi="Courier New" w:cs="Courier New"/>
+          <w:b/>
+          <w:bCs/>
+          <w:color w:val="000080"/>
+          <w:sz w:val="18"/>
+          <w:szCs w:val="20"/>
+          <w:lang w:eastAsia="nl-NL"/>
+        </w:rPr>
+        <w:t xml:space="preserve"> </w:t>
+      </w:r>
+      <w:r>
+        <w:rPr>
+          <w:rFonts w:ascii="Courier New" w:eastAsia="Times New Roman" w:hAnsi="Courier New" w:cs="Courier New"/>
+          <w:color w:val="000000"/>
+          <w:sz w:val="18"/>
+          <w:szCs w:val="20"/>
+          <w:lang w:eastAsia="nl-NL"/>
+        </w:rPr>
+        <w:t>t5_testNieuweAuto(){</w:t>
+      </w:r>
+      <w:r>
+        <w:rPr>
+          <w:rFonts w:ascii="Courier New" w:eastAsia="Times New Roman" w:hAnsi="Courier New" w:cs="Courier New"/>
+          <w:color w:val="000000"/>
+          <w:sz w:val="18"/>
+          <w:szCs w:val="20"/>
+          <w:lang w:eastAsia="nl-NL"/>
+        </w:rPr>
+        <w:br/>
+        <w:t xml:space="preserve">        </w:t>
+      </w:r>
+      <w:proofErr w:type="spellStart"/>
+      <w:r>
+        <w:rPr>
+          <w:rFonts w:ascii="Courier New" w:eastAsia="Times New Roman" w:hAnsi="Courier New" w:cs="Courier New"/>
+          <w:i/>
+          <w:iCs/>
+          <w:color w:val="000000"/>
+          <w:sz w:val="18"/>
+          <w:szCs w:val="20"/>
+          <w:lang w:eastAsia="nl-NL"/>
+        </w:rPr>
+        <w:t>assertTrue</w:t>
+      </w:r>
+      <w:proofErr w:type="spellEnd"/>
+      <w:r>
+        <w:rPr>
+          <w:rFonts w:ascii="Courier New" w:eastAsia="Times New Roman" w:hAnsi="Courier New" w:cs="Courier New"/>
+          <w:color w:val="000000"/>
+          <w:sz w:val="18"/>
+          <w:szCs w:val="20"/>
+          <w:lang w:eastAsia="nl-NL"/>
+        </w:rPr>
+        <w:t>(</w:t>
+      </w:r>
+      <w:proofErr w:type="spellStart"/>
+      <w:r>
+        <w:rPr>
+          <w:rFonts w:ascii="Courier New" w:eastAsia="Times New Roman" w:hAnsi="Courier New" w:cs="Courier New"/>
+          <w:b/>
+          <w:bCs/>
+          <w:color w:val="660E7A"/>
+          <w:sz w:val="18"/>
+          <w:szCs w:val="20"/>
+          <w:lang w:eastAsia="nl-NL"/>
+        </w:rPr>
+        <w:t>parkeerplaatsService</w:t>
+      </w:r>
+      <w:r>
+        <w:rPr>
+          <w:rFonts w:ascii="Courier New" w:eastAsia="Times New Roman" w:hAnsi="Courier New" w:cs="Courier New"/>
+          <w:color w:val="000000"/>
+          <w:sz w:val="18"/>
+          <w:szCs w:val="20"/>
+          <w:lang w:eastAsia="nl-NL"/>
+        </w:rPr>
+        <w:t>.nieuweAuto</w:t>
+      </w:r>
+      <w:proofErr w:type="spellEnd"/>
+      <w:r>
+        <w:rPr>
+          <w:rFonts w:ascii="Courier New" w:eastAsia="Times New Roman" w:hAnsi="Courier New" w:cs="Courier New"/>
+          <w:color w:val="000000"/>
+          <w:sz w:val="18"/>
+          <w:szCs w:val="20"/>
+          <w:lang w:eastAsia="nl-NL"/>
+        </w:rPr>
+        <w:t>(</w:t>
+      </w:r>
+      <w:r>
+        <w:rPr>
+          <w:rFonts w:ascii="Courier New" w:eastAsia="Times New Roman" w:hAnsi="Courier New" w:cs="Courier New"/>
+          <w:b/>
+          <w:bCs/>
+          <w:color w:val="660E7A"/>
+          <w:sz w:val="18"/>
+          <w:szCs w:val="20"/>
+          <w:lang w:eastAsia="nl-NL"/>
+        </w:rPr>
+        <w:t>kenteken</w:t>
+      </w:r>
+      <w:r>
+        <w:rPr>
+          <w:rFonts w:ascii="Courier New" w:eastAsia="Times New Roman" w:hAnsi="Courier New" w:cs="Courier New"/>
+          <w:color w:val="000000"/>
+          <w:sz w:val="18"/>
+          <w:szCs w:val="20"/>
+          <w:lang w:eastAsia="nl-NL"/>
+        </w:rPr>
+        <w:t xml:space="preserve">, </w:t>
+      </w:r>
+      <w:r>
+        <w:rPr>
+          <w:rFonts w:ascii="Courier New" w:eastAsia="Times New Roman" w:hAnsi="Courier New" w:cs="Courier New"/>
+          <w:b/>
+          <w:bCs/>
+          <w:color w:val="660E7A"/>
+          <w:sz w:val="18"/>
+          <w:szCs w:val="20"/>
+          <w:lang w:eastAsia="nl-NL"/>
+        </w:rPr>
+        <w:t>merk</w:t>
+      </w:r>
+      <w:r>
+        <w:rPr>
+          <w:rFonts w:ascii="Courier New" w:eastAsia="Times New Roman" w:hAnsi="Courier New" w:cs="Courier New"/>
+          <w:color w:val="000000"/>
+          <w:sz w:val="18"/>
+          <w:szCs w:val="20"/>
+          <w:lang w:eastAsia="nl-NL"/>
+        </w:rPr>
+        <w:t>).</w:t>
+      </w:r>
+      <w:proofErr w:type="spellStart"/>
+      <w:r>
+        <w:rPr>
+          <w:rFonts w:ascii="Courier New" w:eastAsia="Times New Roman" w:hAnsi="Courier New" w:cs="Courier New"/>
+          <w:color w:val="000000"/>
+          <w:sz w:val="18"/>
+          <w:szCs w:val="20"/>
+          <w:lang w:eastAsia="nl-NL"/>
+        </w:rPr>
+        <w:t>contains</w:t>
+      </w:r>
+      <w:proofErr w:type="spellEnd"/>
+      <w:r>
+        <w:rPr>
+          <w:rFonts w:ascii="Courier New" w:eastAsia="Times New Roman" w:hAnsi="Courier New" w:cs="Courier New"/>
+          <w:color w:val="000000"/>
+          <w:sz w:val="18"/>
+          <w:szCs w:val="20"/>
+          <w:lang w:eastAsia="nl-NL"/>
+        </w:rPr>
+        <w:t>(</w:t>
+      </w:r>
+      <w:r>
+        <w:rPr>
+          <w:rFonts w:ascii="Courier New" w:eastAsia="Times New Roman" w:hAnsi="Courier New" w:cs="Courier New"/>
+          <w:b/>
+          <w:bCs/>
+          <w:color w:val="008000"/>
+          <w:sz w:val="18"/>
+          <w:szCs w:val="20"/>
+          <w:lang w:eastAsia="nl-NL"/>
+        </w:rPr>
+        <w:t>"Nieuwe auto toegevoegd."</w:t>
+      </w:r>
+      <w:r>
+        <w:rPr>
+          <w:rFonts w:ascii="Courier New" w:eastAsia="Times New Roman" w:hAnsi="Courier New" w:cs="Courier New"/>
+          <w:color w:val="000000"/>
+          <w:sz w:val="18"/>
+          <w:szCs w:val="20"/>
+          <w:lang w:eastAsia="nl-NL"/>
+        </w:rPr>
+        <w:t>));</w:t>
+      </w:r>
+      <w:r>
+        <w:rPr>
+          <w:rFonts w:ascii="Courier New" w:eastAsia="Times New Roman" w:hAnsi="Courier New" w:cs="Courier New"/>
+          <w:color w:val="000000"/>
+          <w:sz w:val="18"/>
+          <w:szCs w:val="20"/>
+          <w:lang w:eastAsia="nl-NL"/>
+        </w:rPr>
+        <w:br/>
+        <w:t xml:space="preserve">    }</w:t>
+      </w:r>
+      <w:r>
+        <w:rPr>
+          <w:rFonts w:ascii="Courier New" w:eastAsia="Times New Roman" w:hAnsi="Courier New" w:cs="Courier New"/>
+          <w:color w:val="000000"/>
+          <w:sz w:val="18"/>
+          <w:szCs w:val="20"/>
+          <w:lang w:eastAsia="nl-NL"/>
+        </w:rPr>
+        <w:br/>
+      </w:r>
+      <w:r>
+        <w:rPr>
+          <w:rFonts w:ascii="Courier New" w:eastAsia="Times New Roman" w:hAnsi="Courier New" w:cs="Courier New"/>
+          <w:color w:val="000000"/>
+          <w:sz w:val="18"/>
+          <w:szCs w:val="20"/>
+          <w:lang w:eastAsia="nl-NL"/>
+        </w:rPr>
+        <w:br/>
+        <w:t xml:space="preserve">    </w:t>
+      </w:r>
+      <w:r>
+        <w:rPr>
+          <w:rFonts w:ascii="Courier New" w:eastAsia="Times New Roman" w:hAnsi="Courier New" w:cs="Courier New"/>
+          <w:color w:val="808000"/>
+          <w:sz w:val="18"/>
+          <w:szCs w:val="20"/>
+          <w:lang w:eastAsia="nl-NL"/>
+        </w:rPr>
+        <w:t>@Test</w:t>
+      </w:r>
+      <w:r>
+        <w:rPr>
+          <w:rFonts w:ascii="Courier New" w:eastAsia="Times New Roman" w:hAnsi="Courier New" w:cs="Courier New"/>
+          <w:color w:val="808000"/>
+          <w:sz w:val="18"/>
+          <w:szCs w:val="20"/>
+          <w:lang w:eastAsia="nl-NL"/>
+        </w:rPr>
+        <w:br/>
+        <w:t xml:space="preserve">    </w:t>
+      </w:r>
+      <w:r>
+        <w:rPr>
+          <w:rFonts w:ascii="Courier New" w:eastAsia="Times New Roman" w:hAnsi="Courier New" w:cs="Courier New"/>
+          <w:b/>
+          <w:bCs/>
+          <w:color w:val="000080"/>
+          <w:sz w:val="18"/>
+          <w:szCs w:val="20"/>
+          <w:lang w:eastAsia="nl-NL"/>
+        </w:rPr>
+        <w:t xml:space="preserve">public </w:t>
+      </w:r>
+      <w:proofErr w:type="spellStart"/>
+      <w:r>
+        <w:rPr>
+          <w:rFonts w:ascii="Courier New" w:eastAsia="Times New Roman" w:hAnsi="Courier New" w:cs="Courier New"/>
+          <w:b/>
+          <w:bCs/>
+          <w:color w:val="000080"/>
+          <w:sz w:val="18"/>
+          <w:szCs w:val="20"/>
+          <w:lang w:eastAsia="nl-NL"/>
+        </w:rPr>
+        <w:t>void</w:t>
+      </w:r>
+      <w:proofErr w:type="spellEnd"/>
+      <w:r>
+        <w:rPr>
+          <w:rFonts w:ascii="Courier New" w:eastAsia="Times New Roman" w:hAnsi="Courier New" w:cs="Courier New"/>
+          <w:b/>
+          <w:bCs/>
+          <w:color w:val="000080"/>
+          <w:sz w:val="18"/>
+          <w:szCs w:val="20"/>
+          <w:lang w:eastAsia="nl-NL"/>
+        </w:rPr>
+        <w:t xml:space="preserve"> </w:t>
+      </w:r>
+      <w:r>
+        <w:rPr>
+          <w:rFonts w:ascii="Courier New" w:eastAsia="Times New Roman" w:hAnsi="Courier New" w:cs="Courier New"/>
+          <w:color w:val="000000"/>
+          <w:sz w:val="18"/>
+          <w:szCs w:val="20"/>
+          <w:lang w:eastAsia="nl-NL"/>
+        </w:rPr>
+        <w:t>t6_testNieuweAutoZelfdeKenteken(){</w:t>
+      </w:r>
+      <w:r>
+        <w:rPr>
+          <w:rFonts w:ascii="Courier New" w:eastAsia="Times New Roman" w:hAnsi="Courier New" w:cs="Courier New"/>
+          <w:color w:val="000000"/>
+          <w:sz w:val="18"/>
+          <w:szCs w:val="20"/>
+          <w:lang w:eastAsia="nl-NL"/>
+        </w:rPr>
+        <w:br/>
+        <w:t xml:space="preserve">        </w:t>
+      </w:r>
+      <w:proofErr w:type="spellStart"/>
+      <w:r>
+        <w:rPr>
+          <w:rFonts w:ascii="Courier New" w:eastAsia="Times New Roman" w:hAnsi="Courier New" w:cs="Courier New"/>
+          <w:i/>
+          <w:iCs/>
+          <w:color w:val="000000"/>
+          <w:sz w:val="18"/>
+          <w:szCs w:val="20"/>
+          <w:lang w:eastAsia="nl-NL"/>
+        </w:rPr>
+        <w:t>assertTrue</w:t>
+      </w:r>
+      <w:proofErr w:type="spellEnd"/>
+      <w:r>
+        <w:rPr>
+          <w:rFonts w:ascii="Courier New" w:eastAsia="Times New Roman" w:hAnsi="Courier New" w:cs="Courier New"/>
+          <w:color w:val="000000"/>
+          <w:sz w:val="18"/>
+          <w:szCs w:val="20"/>
+          <w:lang w:eastAsia="nl-NL"/>
+        </w:rPr>
+        <w:t>(</w:t>
+      </w:r>
+      <w:proofErr w:type="spellStart"/>
+      <w:r>
+        <w:rPr>
+          <w:rFonts w:ascii="Courier New" w:eastAsia="Times New Roman" w:hAnsi="Courier New" w:cs="Courier New"/>
+          <w:b/>
+          <w:bCs/>
+          <w:color w:val="660E7A"/>
+          <w:sz w:val="18"/>
+          <w:szCs w:val="20"/>
+          <w:lang w:eastAsia="nl-NL"/>
+        </w:rPr>
+        <w:t>parkeerplaatsService</w:t>
+      </w:r>
+      <w:r>
+        <w:rPr>
+          <w:rFonts w:ascii="Courier New" w:eastAsia="Times New Roman" w:hAnsi="Courier New" w:cs="Courier New"/>
+          <w:color w:val="000000"/>
+          <w:sz w:val="18"/>
+          <w:szCs w:val="20"/>
+          <w:lang w:eastAsia="nl-NL"/>
+        </w:rPr>
+        <w:t>.nieuweAuto</w:t>
+      </w:r>
+      <w:proofErr w:type="spellEnd"/>
+      <w:r>
+        <w:rPr>
+          <w:rFonts w:ascii="Courier New" w:eastAsia="Times New Roman" w:hAnsi="Courier New" w:cs="Courier New"/>
+          <w:color w:val="000000"/>
+          <w:sz w:val="18"/>
+          <w:szCs w:val="20"/>
+          <w:lang w:eastAsia="nl-NL"/>
+        </w:rPr>
+        <w:t>(</w:t>
+      </w:r>
+      <w:r>
+        <w:rPr>
+          <w:rFonts w:ascii="Courier New" w:eastAsia="Times New Roman" w:hAnsi="Courier New" w:cs="Courier New"/>
+          <w:b/>
+          <w:bCs/>
+          <w:color w:val="660E7A"/>
+          <w:sz w:val="18"/>
+          <w:szCs w:val="20"/>
+          <w:lang w:eastAsia="nl-NL"/>
+        </w:rPr>
+        <w:t>kenteken</w:t>
+      </w:r>
+      <w:r>
+        <w:rPr>
+          <w:rFonts w:ascii="Courier New" w:eastAsia="Times New Roman" w:hAnsi="Courier New" w:cs="Courier New"/>
+          <w:color w:val="000000"/>
+          <w:sz w:val="18"/>
+          <w:szCs w:val="20"/>
+          <w:lang w:eastAsia="nl-NL"/>
+        </w:rPr>
+        <w:t xml:space="preserve">, </w:t>
+      </w:r>
+      <w:r>
+        <w:rPr>
+          <w:rFonts w:ascii="Courier New" w:eastAsia="Times New Roman" w:hAnsi="Courier New" w:cs="Courier New"/>
+          <w:b/>
+          <w:bCs/>
+          <w:color w:val="660E7A"/>
+          <w:sz w:val="18"/>
+          <w:szCs w:val="20"/>
+          <w:lang w:eastAsia="nl-NL"/>
+        </w:rPr>
+        <w:t>merk</w:t>
+      </w:r>
+      <w:r>
+        <w:rPr>
+          <w:rFonts w:ascii="Courier New" w:eastAsia="Times New Roman" w:hAnsi="Courier New" w:cs="Courier New"/>
+          <w:color w:val="000000"/>
+          <w:sz w:val="18"/>
+          <w:szCs w:val="20"/>
+          <w:lang w:eastAsia="nl-NL"/>
+        </w:rPr>
+        <w:t>).</w:t>
+      </w:r>
+      <w:proofErr w:type="spellStart"/>
+      <w:r>
+        <w:rPr>
+          <w:rFonts w:ascii="Courier New" w:eastAsia="Times New Roman" w:hAnsi="Courier New" w:cs="Courier New"/>
+          <w:color w:val="000000"/>
+          <w:sz w:val="18"/>
+          <w:szCs w:val="20"/>
+          <w:lang w:eastAsia="nl-NL"/>
+        </w:rPr>
+        <w:t>contains</w:t>
+      </w:r>
+      <w:proofErr w:type="spellEnd"/>
+      <w:r>
+        <w:rPr>
+          <w:rFonts w:ascii="Courier New" w:eastAsia="Times New Roman" w:hAnsi="Courier New" w:cs="Courier New"/>
+          <w:color w:val="000000"/>
+          <w:sz w:val="18"/>
+          <w:szCs w:val="20"/>
+          <w:lang w:eastAsia="nl-NL"/>
+        </w:rPr>
+        <w:t>(</w:t>
+      </w:r>
+      <w:r>
+        <w:rPr>
+          <w:rFonts w:ascii="Courier New" w:eastAsia="Times New Roman" w:hAnsi="Courier New" w:cs="Courier New"/>
+          <w:b/>
+          <w:bCs/>
+          <w:color w:val="008000"/>
+          <w:sz w:val="18"/>
+          <w:szCs w:val="20"/>
+          <w:lang w:eastAsia="nl-NL"/>
+        </w:rPr>
+        <w:t xml:space="preserve">"Auto met kenteken " </w:t>
+      </w:r>
+      <w:r>
+        <w:rPr>
+          <w:rFonts w:ascii="Courier New" w:eastAsia="Times New Roman" w:hAnsi="Courier New" w:cs="Courier New"/>
+          <w:color w:val="000000"/>
+          <w:sz w:val="18"/>
+          <w:szCs w:val="20"/>
+          <w:lang w:eastAsia="nl-NL"/>
+        </w:rPr>
+        <w:t xml:space="preserve">+ </w:t>
+      </w:r>
+      <w:r>
+        <w:rPr>
+          <w:rFonts w:ascii="Courier New" w:eastAsia="Times New Roman" w:hAnsi="Courier New" w:cs="Courier New"/>
+          <w:b/>
+          <w:bCs/>
+          <w:color w:val="660E7A"/>
+          <w:sz w:val="18"/>
+          <w:szCs w:val="20"/>
+          <w:lang w:eastAsia="nl-NL"/>
+        </w:rPr>
+        <w:t xml:space="preserve">kenteken </w:t>
+      </w:r>
+      <w:r>
+        <w:rPr>
+          <w:rFonts w:ascii="Courier New" w:eastAsia="Times New Roman" w:hAnsi="Courier New" w:cs="Courier New"/>
+          <w:color w:val="000000"/>
+          <w:sz w:val="18"/>
+          <w:szCs w:val="20"/>
+          <w:lang w:eastAsia="nl-NL"/>
+        </w:rPr>
+        <w:t xml:space="preserve">+ </w:t>
+      </w:r>
+      <w:r>
+        <w:rPr>
+          <w:rFonts w:ascii="Courier New" w:eastAsia="Times New Roman" w:hAnsi="Courier New" w:cs="Courier New"/>
+          <w:b/>
+          <w:bCs/>
+          <w:color w:val="008000"/>
+          <w:sz w:val="18"/>
+          <w:szCs w:val="20"/>
+          <w:lang w:eastAsia="nl-NL"/>
+        </w:rPr>
+        <w:t>" staat al geparkeerd op deze parkeerplaats."</w:t>
+      </w:r>
+      <w:r>
+        <w:rPr>
+          <w:rFonts w:ascii="Courier New" w:eastAsia="Times New Roman" w:hAnsi="Courier New" w:cs="Courier New"/>
+          <w:color w:val="000000"/>
+          <w:sz w:val="18"/>
+          <w:szCs w:val="20"/>
+          <w:lang w:eastAsia="nl-NL"/>
+        </w:rPr>
+        <w:t>));</w:t>
+      </w:r>
+      <w:r>
+        <w:rPr>
+          <w:rFonts w:ascii="Courier New" w:eastAsia="Times New Roman" w:hAnsi="Courier New" w:cs="Courier New"/>
+          <w:color w:val="000000"/>
+          <w:sz w:val="18"/>
+          <w:szCs w:val="20"/>
+          <w:lang w:eastAsia="nl-NL"/>
+        </w:rPr>
+        <w:br/>
+        <w:t xml:space="preserve">    }</w:t>
+      </w:r>
+      <w:r>
+        <w:rPr>
+          <w:rFonts w:ascii="Courier New" w:eastAsia="Times New Roman" w:hAnsi="Courier New" w:cs="Courier New"/>
+          <w:color w:val="000000"/>
+          <w:sz w:val="18"/>
+          <w:szCs w:val="20"/>
+          <w:lang w:eastAsia="nl-NL"/>
+        </w:rPr>
+        <w:br/>
+      </w:r>
+      <w:r>
+        <w:rPr>
+          <w:rFonts w:ascii="Courier New" w:eastAsia="Times New Roman" w:hAnsi="Courier New" w:cs="Courier New"/>
+          <w:color w:val="000000"/>
+          <w:sz w:val="18"/>
+          <w:szCs w:val="20"/>
+          <w:lang w:eastAsia="nl-NL"/>
+        </w:rPr>
+        <w:br/>
+        <w:t xml:space="preserve">    </w:t>
+      </w:r>
+      <w:r>
+        <w:rPr>
+          <w:rFonts w:ascii="Courier New" w:eastAsia="Times New Roman" w:hAnsi="Courier New" w:cs="Courier New"/>
+          <w:color w:val="808000"/>
+          <w:sz w:val="18"/>
+          <w:szCs w:val="20"/>
+          <w:lang w:eastAsia="nl-NL"/>
+        </w:rPr>
+        <w:t>@Test</w:t>
+      </w:r>
+      <w:r>
+        <w:rPr>
+          <w:rFonts w:ascii="Courier New" w:eastAsia="Times New Roman" w:hAnsi="Courier New" w:cs="Courier New"/>
+          <w:color w:val="808000"/>
+          <w:sz w:val="18"/>
+          <w:szCs w:val="20"/>
+          <w:lang w:eastAsia="nl-NL"/>
+        </w:rPr>
+        <w:br/>
+        <w:t xml:space="preserve">    </w:t>
+      </w:r>
+      <w:r>
+        <w:rPr>
+          <w:rFonts w:ascii="Courier New" w:eastAsia="Times New Roman" w:hAnsi="Courier New" w:cs="Courier New"/>
+          <w:b/>
+          <w:bCs/>
+          <w:color w:val="000080"/>
+          <w:sz w:val="18"/>
+          <w:szCs w:val="20"/>
+          <w:lang w:eastAsia="nl-NL"/>
+        </w:rPr>
+        <w:t xml:space="preserve">public </w:t>
+      </w:r>
+      <w:proofErr w:type="spellStart"/>
+      <w:r>
+        <w:rPr>
+          <w:rFonts w:ascii="Courier New" w:eastAsia="Times New Roman" w:hAnsi="Courier New" w:cs="Courier New"/>
+          <w:b/>
+          <w:bCs/>
+          <w:color w:val="000080"/>
+          <w:sz w:val="18"/>
+          <w:szCs w:val="20"/>
+          <w:lang w:eastAsia="nl-NL"/>
+        </w:rPr>
+        <w:t>void</w:t>
+      </w:r>
+      <w:proofErr w:type="spellEnd"/>
+      <w:r>
+        <w:rPr>
+          <w:rFonts w:ascii="Courier New" w:eastAsia="Times New Roman" w:hAnsi="Courier New" w:cs="Courier New"/>
+          <w:b/>
+          <w:bCs/>
+          <w:color w:val="000080"/>
+          <w:sz w:val="18"/>
+          <w:szCs w:val="20"/>
+          <w:lang w:eastAsia="nl-NL"/>
+        </w:rPr>
+        <w:t xml:space="preserve"> </w:t>
+      </w:r>
+      <w:r>
+        <w:rPr>
+          <w:rFonts w:ascii="Courier New" w:eastAsia="Times New Roman" w:hAnsi="Courier New" w:cs="Courier New"/>
+          <w:color w:val="000000"/>
+          <w:sz w:val="18"/>
+          <w:szCs w:val="20"/>
+          <w:lang w:eastAsia="nl-NL"/>
+        </w:rPr>
+        <w:t>t7_testGetGeparkeerdeAutos(){</w:t>
+      </w:r>
+      <w:r>
+        <w:rPr>
+          <w:rFonts w:ascii="Courier New" w:eastAsia="Times New Roman" w:hAnsi="Courier New" w:cs="Courier New"/>
+          <w:color w:val="000000"/>
+          <w:sz w:val="18"/>
+          <w:szCs w:val="20"/>
+          <w:lang w:eastAsia="nl-NL"/>
+        </w:rPr>
+        <w:br/>
+        <w:t xml:space="preserve">        String response = </w:t>
+      </w:r>
+      <w:proofErr w:type="spellStart"/>
+      <w:r>
+        <w:rPr>
+          <w:rFonts w:ascii="Courier New" w:eastAsia="Times New Roman" w:hAnsi="Courier New" w:cs="Courier New"/>
+          <w:b/>
+          <w:bCs/>
+          <w:color w:val="660E7A"/>
+          <w:sz w:val="18"/>
+          <w:szCs w:val="20"/>
+          <w:lang w:eastAsia="nl-NL"/>
+        </w:rPr>
+        <w:t>parkeerplaatsService</w:t>
+      </w:r>
+      <w:r>
+        <w:rPr>
+          <w:rFonts w:ascii="Courier New" w:eastAsia="Times New Roman" w:hAnsi="Courier New" w:cs="Courier New"/>
+          <w:color w:val="000000"/>
+          <w:sz w:val="18"/>
+          <w:szCs w:val="20"/>
+          <w:lang w:eastAsia="nl-NL"/>
+        </w:rPr>
+        <w:t>.getGeparkeerdeAutos</w:t>
+      </w:r>
+      <w:proofErr w:type="spellEnd"/>
+      <w:r>
+        <w:rPr>
+          <w:rFonts w:ascii="Courier New" w:eastAsia="Times New Roman" w:hAnsi="Courier New" w:cs="Courier New"/>
+          <w:color w:val="000000"/>
+          <w:sz w:val="18"/>
+          <w:szCs w:val="20"/>
+          <w:lang w:eastAsia="nl-NL"/>
+        </w:rPr>
+        <w:t>();</w:t>
+      </w:r>
+      <w:r>
+        <w:rPr>
+          <w:rFonts w:ascii="Courier New" w:eastAsia="Times New Roman" w:hAnsi="Courier New" w:cs="Courier New"/>
+          <w:color w:val="000000"/>
+          <w:sz w:val="18"/>
+          <w:szCs w:val="20"/>
+          <w:lang w:eastAsia="nl-NL"/>
+        </w:rPr>
+        <w:br/>
+        <w:t xml:space="preserve">        </w:t>
+      </w:r>
+      <w:proofErr w:type="spellStart"/>
+      <w:r>
+        <w:rPr>
+          <w:rFonts w:ascii="Courier New" w:eastAsia="Times New Roman" w:hAnsi="Courier New" w:cs="Courier New"/>
+          <w:i/>
+          <w:iCs/>
+          <w:color w:val="000000"/>
+          <w:sz w:val="18"/>
+          <w:szCs w:val="20"/>
+          <w:lang w:eastAsia="nl-NL"/>
+        </w:rPr>
+        <w:t>assertTrue</w:t>
+      </w:r>
+      <w:proofErr w:type="spellEnd"/>
+      <w:r>
+        <w:rPr>
+          <w:rFonts w:ascii="Courier New" w:eastAsia="Times New Roman" w:hAnsi="Courier New" w:cs="Courier New"/>
+          <w:color w:val="000000"/>
+          <w:sz w:val="18"/>
+          <w:szCs w:val="20"/>
+          <w:lang w:eastAsia="nl-NL"/>
+        </w:rPr>
+        <w:t>(</w:t>
+      </w:r>
+      <w:proofErr w:type="spellStart"/>
+      <w:r>
+        <w:rPr>
+          <w:rFonts w:ascii="Courier New" w:eastAsia="Times New Roman" w:hAnsi="Courier New" w:cs="Courier New"/>
+          <w:color w:val="000000"/>
+          <w:sz w:val="18"/>
+          <w:szCs w:val="20"/>
+          <w:lang w:eastAsia="nl-NL"/>
+        </w:rPr>
+        <w:t>response.contains</w:t>
+      </w:r>
+      <w:proofErr w:type="spellEnd"/>
+      <w:r>
+        <w:rPr>
+          <w:rFonts w:ascii="Courier New" w:eastAsia="Times New Roman" w:hAnsi="Courier New" w:cs="Courier New"/>
+          <w:color w:val="000000"/>
+          <w:sz w:val="18"/>
+          <w:szCs w:val="20"/>
+          <w:lang w:eastAsia="nl-NL"/>
+        </w:rPr>
+        <w:t>(</w:t>
+      </w:r>
+      <w:r>
+        <w:rPr>
+          <w:rFonts w:ascii="Courier New" w:eastAsia="Times New Roman" w:hAnsi="Courier New" w:cs="Courier New"/>
+          <w:b/>
+          <w:bCs/>
+          <w:color w:val="660E7A"/>
+          <w:sz w:val="18"/>
+          <w:szCs w:val="20"/>
+          <w:lang w:eastAsia="nl-NL"/>
+        </w:rPr>
+        <w:t>kenteken</w:t>
+      </w:r>
+      <w:r>
+        <w:rPr>
+          <w:rFonts w:ascii="Courier New" w:eastAsia="Times New Roman" w:hAnsi="Courier New" w:cs="Courier New"/>
+          <w:color w:val="000000"/>
+          <w:sz w:val="18"/>
+          <w:szCs w:val="20"/>
+          <w:lang w:eastAsia="nl-NL"/>
+        </w:rPr>
+        <w:t xml:space="preserve">) &amp;&amp; </w:t>
+      </w:r>
+      <w:proofErr w:type="spellStart"/>
+      <w:r>
+        <w:rPr>
+          <w:rFonts w:ascii="Courier New" w:eastAsia="Times New Roman" w:hAnsi="Courier New" w:cs="Courier New"/>
+          <w:color w:val="000000"/>
+          <w:sz w:val="18"/>
+          <w:szCs w:val="20"/>
+          <w:lang w:eastAsia="nl-NL"/>
+        </w:rPr>
+        <w:t>response.contains</w:t>
+      </w:r>
+      <w:proofErr w:type="spellEnd"/>
+      <w:r>
+        <w:rPr>
+          <w:rFonts w:ascii="Courier New" w:eastAsia="Times New Roman" w:hAnsi="Courier New" w:cs="Courier New"/>
+          <w:color w:val="000000"/>
+          <w:sz w:val="18"/>
+          <w:szCs w:val="20"/>
+          <w:lang w:eastAsia="nl-NL"/>
+        </w:rPr>
+        <w:t>(</w:t>
+      </w:r>
+      <w:r>
+        <w:rPr>
+          <w:rFonts w:ascii="Courier New" w:eastAsia="Times New Roman" w:hAnsi="Courier New" w:cs="Courier New"/>
+          <w:b/>
+          <w:bCs/>
+          <w:color w:val="660E7A"/>
+          <w:sz w:val="18"/>
+          <w:szCs w:val="20"/>
+          <w:lang w:eastAsia="nl-NL"/>
+        </w:rPr>
+        <w:t>merk</w:t>
+      </w:r>
+      <w:r>
+        <w:rPr>
+          <w:rFonts w:ascii="Courier New" w:eastAsia="Times New Roman" w:hAnsi="Courier New" w:cs="Courier New"/>
+          <w:color w:val="000000"/>
+          <w:sz w:val="18"/>
+          <w:szCs w:val="20"/>
+          <w:lang w:eastAsia="nl-NL"/>
+        </w:rPr>
+        <w:t>));</w:t>
+      </w:r>
+      <w:r>
+        <w:rPr>
+          <w:rFonts w:ascii="Courier New" w:eastAsia="Times New Roman" w:hAnsi="Courier New" w:cs="Courier New"/>
+          <w:color w:val="000000"/>
+          <w:sz w:val="18"/>
+          <w:szCs w:val="20"/>
+          <w:lang w:eastAsia="nl-NL"/>
+        </w:rPr>
+        <w:br/>
+        <w:t xml:space="preserve">    }</w:t>
+      </w:r>
+      <w:r>
+        <w:rPr>
+          <w:rFonts w:ascii="Courier New" w:eastAsia="Times New Roman" w:hAnsi="Courier New" w:cs="Courier New"/>
+          <w:color w:val="000000"/>
+          <w:sz w:val="18"/>
+          <w:szCs w:val="20"/>
+          <w:lang w:eastAsia="nl-NL"/>
+        </w:rPr>
+        <w:br/>
+      </w:r>
+      <w:r>
+        <w:rPr>
+          <w:rFonts w:ascii="Courier New" w:eastAsia="Times New Roman" w:hAnsi="Courier New" w:cs="Courier New"/>
+          <w:color w:val="000000"/>
+          <w:sz w:val="18"/>
+          <w:szCs w:val="20"/>
+          <w:lang w:eastAsia="nl-NL"/>
+        </w:rPr>
+        <w:br/>
+        <w:t xml:space="preserve">    </w:t>
+      </w:r>
+      <w:r>
+        <w:rPr>
+          <w:rFonts w:ascii="Courier New" w:eastAsia="Times New Roman" w:hAnsi="Courier New" w:cs="Courier New"/>
+          <w:color w:val="808000"/>
+          <w:sz w:val="18"/>
+          <w:szCs w:val="20"/>
+          <w:lang w:eastAsia="nl-NL"/>
+        </w:rPr>
+        <w:t>@Test</w:t>
+      </w:r>
+      <w:r>
+        <w:rPr>
+          <w:rFonts w:ascii="Courier New" w:eastAsia="Times New Roman" w:hAnsi="Courier New" w:cs="Courier New"/>
+          <w:color w:val="808000"/>
+          <w:sz w:val="18"/>
+          <w:szCs w:val="20"/>
+          <w:lang w:eastAsia="nl-NL"/>
+        </w:rPr>
+        <w:br/>
+        <w:t xml:space="preserve">    </w:t>
+      </w:r>
+      <w:r>
+        <w:rPr>
+          <w:rFonts w:ascii="Courier New" w:eastAsia="Times New Roman" w:hAnsi="Courier New" w:cs="Courier New"/>
+          <w:b/>
+          <w:bCs/>
+          <w:color w:val="000080"/>
+          <w:sz w:val="18"/>
+          <w:szCs w:val="20"/>
+          <w:lang w:eastAsia="nl-NL"/>
+        </w:rPr>
+        <w:t xml:space="preserve">public </w:t>
+      </w:r>
+      <w:proofErr w:type="spellStart"/>
+      <w:r>
+        <w:rPr>
+          <w:rFonts w:ascii="Courier New" w:eastAsia="Times New Roman" w:hAnsi="Courier New" w:cs="Courier New"/>
+          <w:b/>
+          <w:bCs/>
+          <w:color w:val="000080"/>
+          <w:sz w:val="18"/>
+          <w:szCs w:val="20"/>
+          <w:lang w:eastAsia="nl-NL"/>
+        </w:rPr>
+        <w:t>void</w:t>
+      </w:r>
+      <w:proofErr w:type="spellEnd"/>
+      <w:r>
+        <w:rPr>
+          <w:rFonts w:ascii="Courier New" w:eastAsia="Times New Roman" w:hAnsi="Courier New" w:cs="Courier New"/>
+          <w:b/>
+          <w:bCs/>
+          <w:color w:val="000080"/>
+          <w:sz w:val="18"/>
+          <w:szCs w:val="20"/>
+          <w:lang w:eastAsia="nl-NL"/>
+        </w:rPr>
+        <w:t xml:space="preserve"> </w:t>
+      </w:r>
+      <w:r>
+        <w:rPr>
+          <w:rFonts w:ascii="Courier New" w:eastAsia="Times New Roman" w:hAnsi="Courier New" w:cs="Courier New"/>
+          <w:color w:val="000000"/>
+          <w:sz w:val="18"/>
+          <w:szCs w:val="20"/>
+          <w:lang w:eastAsia="nl-NL"/>
+        </w:rPr>
+        <w:t>t8_testVerwijderAutoVerkeerdKenteken(){</w:t>
+      </w:r>
+      <w:r>
+        <w:rPr>
+          <w:rFonts w:ascii="Courier New" w:eastAsia="Times New Roman" w:hAnsi="Courier New" w:cs="Courier New"/>
+          <w:color w:val="000000"/>
+          <w:sz w:val="18"/>
+          <w:szCs w:val="20"/>
+          <w:lang w:eastAsia="nl-NL"/>
+        </w:rPr>
+        <w:br/>
+        <w:t xml:space="preserve">        String kentekentemp = </w:t>
+      </w:r>
+      <w:r>
+        <w:rPr>
+          <w:rFonts w:ascii="Courier New" w:eastAsia="Times New Roman" w:hAnsi="Courier New" w:cs="Courier New"/>
+          <w:b/>
+          <w:bCs/>
+          <w:color w:val="008000"/>
+          <w:sz w:val="18"/>
+          <w:szCs w:val="20"/>
+          <w:lang w:eastAsia="nl-NL"/>
+        </w:rPr>
+        <w:t>"12-ab-12"</w:t>
+      </w:r>
+      <w:r>
+        <w:rPr>
+          <w:rFonts w:ascii="Courier New" w:eastAsia="Times New Roman" w:hAnsi="Courier New" w:cs="Courier New"/>
+          <w:color w:val="000000"/>
+          <w:sz w:val="18"/>
+          <w:szCs w:val="20"/>
+          <w:lang w:eastAsia="nl-NL"/>
+        </w:rPr>
+        <w:t>;</w:t>
+      </w:r>
+      <w:r>
+        <w:rPr>
+          <w:rFonts w:ascii="Courier New" w:eastAsia="Times New Roman" w:hAnsi="Courier New" w:cs="Courier New"/>
+          <w:color w:val="000000"/>
+          <w:sz w:val="18"/>
+          <w:szCs w:val="20"/>
+          <w:lang w:eastAsia="nl-NL"/>
+        </w:rPr>
+        <w:br/>
+        <w:t xml:space="preserve">        </w:t>
+      </w:r>
+      <w:r>
+        <w:rPr>
+          <w:rFonts w:ascii="Courier New" w:eastAsia="Times New Roman" w:hAnsi="Courier New" w:cs="Courier New"/>
+          <w:i/>
+          <w:iCs/>
+          <w:color w:val="000000"/>
+          <w:sz w:val="18"/>
+          <w:szCs w:val="20"/>
+          <w:lang w:eastAsia="nl-NL"/>
+        </w:rPr>
+        <w:t>assertTrue</w:t>
+      </w:r>
+      <w:r>
+        <w:rPr>
+          <w:rFonts w:ascii="Courier New" w:eastAsia="Times New Roman" w:hAnsi="Courier New" w:cs="Courier New"/>
+          <w:color w:val="000000"/>
+          <w:sz w:val="18"/>
+          <w:szCs w:val="20"/>
+          <w:lang w:eastAsia="nl-NL"/>
+        </w:rPr>
+        <w:t>(</w:t>
+      </w:r>
+      <w:r>
+        <w:rPr>
+          <w:rFonts w:ascii="Courier New" w:eastAsia="Times New Roman" w:hAnsi="Courier New" w:cs="Courier New"/>
+          <w:b/>
+          <w:bCs/>
+          <w:color w:val="660E7A"/>
+          <w:sz w:val="18"/>
+          <w:szCs w:val="20"/>
+          <w:lang w:eastAsia="nl-NL"/>
+        </w:rPr>
+        <w:t>parkeerplaatsService</w:t>
+      </w:r>
+      <w:r>
+        <w:rPr>
+          <w:rFonts w:ascii="Courier New" w:eastAsia="Times New Roman" w:hAnsi="Courier New" w:cs="Courier New"/>
+          <w:color w:val="000000"/>
+          <w:sz w:val="18"/>
+          <w:szCs w:val="20"/>
+          <w:lang w:eastAsia="nl-NL"/>
+        </w:rPr>
+        <w:t>.verwijderAuto(kentekentemp).contains(</w:t>
+      </w:r>
+      <w:r>
+        <w:rPr>
+          <w:rFonts w:ascii="Courier New" w:eastAsia="Times New Roman" w:hAnsi="Courier New" w:cs="Courier New"/>
+          <w:b/>
+          <w:bCs/>
+          <w:color w:val="008000"/>
+          <w:sz w:val="18"/>
+          <w:szCs w:val="20"/>
+          <w:lang w:eastAsia="nl-NL"/>
+        </w:rPr>
+        <w:t xml:space="preserve">"Er is geen auto geparkeerd met het kenteken " </w:t>
+      </w:r>
+      <w:r>
+        <w:rPr>
+          <w:rFonts w:ascii="Courier New" w:eastAsia="Times New Roman" w:hAnsi="Courier New" w:cs="Courier New"/>
+          <w:color w:val="000000"/>
+          <w:sz w:val="18"/>
+          <w:szCs w:val="20"/>
+          <w:lang w:eastAsia="nl-NL"/>
+        </w:rPr>
+        <w:t>+ kentekentemp));</w:t>
+      </w:r>
+      <w:r>
+        <w:rPr>
+          <w:rFonts w:ascii="Courier New" w:eastAsia="Times New Roman" w:hAnsi="Courier New" w:cs="Courier New"/>
+          <w:color w:val="000000"/>
+          <w:sz w:val="18"/>
+          <w:szCs w:val="20"/>
+          <w:lang w:eastAsia="nl-NL"/>
+        </w:rPr>
+        <w:br/>
+        <w:t xml:space="preserve">    }</w:t>
+      </w:r>
+      <w:r>
+        <w:rPr>
+          <w:rFonts w:ascii="Courier New" w:eastAsia="Times New Roman" w:hAnsi="Courier New" w:cs="Courier New"/>
+          <w:color w:val="000000"/>
+          <w:sz w:val="18"/>
+          <w:szCs w:val="20"/>
+          <w:lang w:eastAsia="nl-NL"/>
+        </w:rPr>
+        <w:br/>
+      </w:r>
+      <w:r>
+        <w:rPr>
+          <w:rFonts w:ascii="Courier New" w:eastAsia="Times New Roman" w:hAnsi="Courier New" w:cs="Courier New"/>
+          <w:color w:val="000000"/>
+          <w:sz w:val="18"/>
+          <w:szCs w:val="20"/>
+          <w:lang w:eastAsia="nl-NL"/>
+        </w:rPr>
+        <w:br/>
+        <w:t xml:space="preserve">    </w:t>
+      </w:r>
+      <w:r>
+        <w:rPr>
+          <w:rFonts w:ascii="Courier New" w:eastAsia="Times New Roman" w:hAnsi="Courier New" w:cs="Courier New"/>
+          <w:color w:val="808000"/>
+          <w:sz w:val="18"/>
+          <w:szCs w:val="20"/>
+          <w:lang w:eastAsia="nl-NL"/>
+        </w:rPr>
+        <w:t>@Test</w:t>
+      </w:r>
+      <w:r>
+        <w:rPr>
+          <w:rFonts w:ascii="Courier New" w:eastAsia="Times New Roman" w:hAnsi="Courier New" w:cs="Courier New"/>
+          <w:color w:val="808000"/>
+          <w:sz w:val="18"/>
+          <w:szCs w:val="20"/>
+          <w:lang w:eastAsia="nl-NL"/>
+        </w:rPr>
+        <w:br/>
+        <w:t xml:space="preserve">    </w:t>
+      </w:r>
+      <w:r>
+        <w:rPr>
+          <w:rFonts w:ascii="Courier New" w:eastAsia="Times New Roman" w:hAnsi="Courier New" w:cs="Courier New"/>
+          <w:b/>
+          <w:bCs/>
+          <w:color w:val="000080"/>
+          <w:sz w:val="18"/>
+          <w:szCs w:val="20"/>
+          <w:lang w:eastAsia="nl-NL"/>
+        </w:rPr>
+        <w:t xml:space="preserve">public </w:t>
+      </w:r>
+      <w:proofErr w:type="spellStart"/>
+      <w:r>
+        <w:rPr>
+          <w:rFonts w:ascii="Courier New" w:eastAsia="Times New Roman" w:hAnsi="Courier New" w:cs="Courier New"/>
+          <w:b/>
+          <w:bCs/>
+          <w:color w:val="000080"/>
+          <w:sz w:val="18"/>
+          <w:szCs w:val="20"/>
+          <w:lang w:eastAsia="nl-NL"/>
+        </w:rPr>
+        <w:t>void</w:t>
+      </w:r>
+      <w:proofErr w:type="spellEnd"/>
+      <w:r>
+        <w:rPr>
+          <w:rFonts w:ascii="Courier New" w:eastAsia="Times New Roman" w:hAnsi="Courier New" w:cs="Courier New"/>
+          <w:b/>
+          <w:bCs/>
+          <w:color w:val="000080"/>
+          <w:sz w:val="18"/>
+          <w:szCs w:val="20"/>
+          <w:lang w:eastAsia="nl-NL"/>
+        </w:rPr>
+        <w:t xml:space="preserve"> </w:t>
+      </w:r>
+      <w:r>
+        <w:rPr>
+          <w:rFonts w:ascii="Courier New" w:eastAsia="Times New Roman" w:hAnsi="Courier New" w:cs="Courier New"/>
+          <w:color w:val="000000"/>
+          <w:sz w:val="18"/>
+          <w:szCs w:val="20"/>
+          <w:lang w:eastAsia="nl-NL"/>
+        </w:rPr>
+        <w:t>t9_verwijderAuto(){</w:t>
+      </w:r>
+      <w:r>
+        <w:rPr>
+          <w:rFonts w:ascii="Courier New" w:eastAsia="Times New Roman" w:hAnsi="Courier New" w:cs="Courier New"/>
+          <w:color w:val="000000"/>
+          <w:sz w:val="18"/>
+          <w:szCs w:val="20"/>
+          <w:lang w:eastAsia="nl-NL"/>
+        </w:rPr>
+        <w:br/>
+        <w:t xml:space="preserve">        </w:t>
+      </w:r>
+      <w:r>
+        <w:rPr>
+          <w:rFonts w:ascii="Courier New" w:eastAsia="Times New Roman" w:hAnsi="Courier New" w:cs="Courier New"/>
+          <w:i/>
+          <w:iCs/>
+          <w:color w:val="000000"/>
+          <w:sz w:val="18"/>
+          <w:szCs w:val="20"/>
+          <w:lang w:eastAsia="nl-NL"/>
+        </w:rPr>
+        <w:t>assertTrue</w:t>
+      </w:r>
+      <w:r>
+        <w:rPr>
+          <w:rFonts w:ascii="Courier New" w:eastAsia="Times New Roman" w:hAnsi="Courier New" w:cs="Courier New"/>
+          <w:color w:val="000000"/>
+          <w:sz w:val="18"/>
+          <w:szCs w:val="20"/>
+          <w:lang w:eastAsia="nl-NL"/>
+        </w:rPr>
+        <w:t>(</w:t>
+      </w:r>
+      <w:r>
+        <w:rPr>
+          <w:rFonts w:ascii="Courier New" w:eastAsia="Times New Roman" w:hAnsi="Courier New" w:cs="Courier New"/>
+          <w:b/>
+          <w:bCs/>
+          <w:color w:val="660E7A"/>
+          <w:sz w:val="18"/>
+          <w:szCs w:val="20"/>
+          <w:lang w:eastAsia="nl-NL"/>
+        </w:rPr>
+        <w:t>parkeerplaatsService</w:t>
+      </w:r>
+      <w:r>
+        <w:rPr>
+          <w:rFonts w:ascii="Courier New" w:eastAsia="Times New Roman" w:hAnsi="Courier New" w:cs="Courier New"/>
+          <w:color w:val="000000"/>
+          <w:sz w:val="18"/>
+          <w:szCs w:val="20"/>
+          <w:lang w:eastAsia="nl-NL"/>
+        </w:rPr>
+        <w:t>.verwijderAuto(</w:t>
+      </w:r>
+      <w:r>
+        <w:rPr>
+          <w:rFonts w:ascii="Courier New" w:eastAsia="Times New Roman" w:hAnsi="Courier New" w:cs="Courier New"/>
+          <w:b/>
+          <w:bCs/>
+          <w:color w:val="660E7A"/>
+          <w:sz w:val="18"/>
+          <w:szCs w:val="20"/>
+          <w:lang w:eastAsia="nl-NL"/>
+        </w:rPr>
+        <w:t>kenteken</w:t>
+      </w:r>
+      <w:r>
+        <w:rPr>
+          <w:rFonts w:ascii="Courier New" w:eastAsia="Times New Roman" w:hAnsi="Courier New" w:cs="Courier New"/>
+          <w:color w:val="000000"/>
+          <w:sz w:val="18"/>
+          <w:szCs w:val="20"/>
+          <w:lang w:eastAsia="nl-NL"/>
+        </w:rPr>
+        <w:t>).contains(</w:t>
+      </w:r>
+      <w:r>
+        <w:rPr>
+          <w:rFonts w:ascii="Courier New" w:eastAsia="Times New Roman" w:hAnsi="Courier New" w:cs="Courier New"/>
+          <w:b/>
+          <w:bCs/>
+          <w:color w:val="008000"/>
+          <w:sz w:val="18"/>
+          <w:szCs w:val="20"/>
+          <w:lang w:eastAsia="nl-NL"/>
+        </w:rPr>
+        <w:t xml:space="preserve">"Auto met kenteken " </w:t>
+      </w:r>
+      <w:r>
+        <w:rPr>
+          <w:rFonts w:ascii="Courier New" w:eastAsia="Times New Roman" w:hAnsi="Courier New" w:cs="Courier New"/>
+          <w:color w:val="000000"/>
+          <w:sz w:val="18"/>
+          <w:szCs w:val="20"/>
+          <w:lang w:eastAsia="nl-NL"/>
+        </w:rPr>
+        <w:t xml:space="preserve">+ </w:t>
+      </w:r>
+      <w:r>
+        <w:rPr>
+          <w:rFonts w:ascii="Courier New" w:eastAsia="Times New Roman" w:hAnsi="Courier New" w:cs="Courier New"/>
+          <w:b/>
+          <w:bCs/>
+          <w:color w:val="660E7A"/>
+          <w:sz w:val="18"/>
+          <w:szCs w:val="20"/>
+          <w:lang w:eastAsia="nl-NL"/>
+        </w:rPr>
+        <w:t xml:space="preserve">kenteken </w:t>
+      </w:r>
+      <w:r>
+        <w:rPr>
+          <w:rFonts w:ascii="Courier New" w:eastAsia="Times New Roman" w:hAnsi="Courier New" w:cs="Courier New"/>
+          <w:color w:val="000000"/>
+          <w:sz w:val="18"/>
+          <w:szCs w:val="20"/>
+          <w:lang w:eastAsia="nl-NL"/>
+        </w:rPr>
+        <w:t xml:space="preserve">+ </w:t>
+      </w:r>
+      <w:r>
+        <w:rPr>
+          <w:rFonts w:ascii="Courier New" w:eastAsia="Times New Roman" w:hAnsi="Courier New" w:cs="Courier New"/>
+          <w:b/>
+          <w:bCs/>
+          <w:color w:val="008000"/>
+          <w:sz w:val="18"/>
+          <w:szCs w:val="20"/>
+          <w:lang w:eastAsia="nl-NL"/>
+        </w:rPr>
+        <w:t>" heeft de parkeerplaats verlaten."</w:t>
+      </w:r>
+      <w:r>
+        <w:rPr>
+          <w:rFonts w:ascii="Courier New" w:eastAsia="Times New Roman" w:hAnsi="Courier New" w:cs="Courier New"/>
+          <w:color w:val="000000"/>
+          <w:sz w:val="18"/>
+          <w:szCs w:val="20"/>
+          <w:lang w:eastAsia="nl-NL"/>
+        </w:rPr>
+        <w:t>));</w:t>
+      </w:r>
+      <w:r>
+        <w:rPr>
+          <w:rFonts w:ascii="Courier New" w:eastAsia="Times New Roman" w:hAnsi="Courier New" w:cs="Courier New"/>
+          <w:color w:val="000000"/>
+          <w:sz w:val="18"/>
+          <w:szCs w:val="20"/>
+          <w:lang w:eastAsia="nl-NL"/>
+        </w:rPr>
+        <w:br/>
+        <w:t xml:space="preserve">    }</w:t>
+      </w:r>
+      <w:r>
+        <w:rPr>
+          <w:rFonts w:ascii="Courier New" w:eastAsia="Times New Roman" w:hAnsi="Courier New" w:cs="Courier New"/>
+          <w:color w:val="000000"/>
+          <w:sz w:val="18"/>
+          <w:szCs w:val="20"/>
+          <w:lang w:eastAsia="nl-NL"/>
+        </w:rPr>
+        <w:br/>
+        <w:t>}</w:t>
+      </w:r>
+    </w:p>
+    <w:p>
+      <w:pPr>
+        <w:shd w:val="clear" w:color="auto" w:fill="FFFFFF"/>
+        <w:tabs>
+          <w:tab w:val="left" w:pos="916"/>
+          <w:tab w:val="left" w:pos="1832"/>
+          <w:tab w:val="left" w:pos="2748"/>
+          <w:tab w:val="left" w:pos="3664"/>
+          <w:tab w:val="left" w:pos="4580"/>
+          <w:tab w:val="left" w:pos="5496"/>
+          <w:tab w:val="left" w:pos="6412"/>
+          <w:tab w:val="left" w:pos="7328"/>
+          <w:tab w:val="left" w:pos="8244"/>
+          <w:tab w:val="left" w:pos="9160"/>
+          <w:tab w:val="left" w:pos="10076"/>
+          <w:tab w:val="left" w:pos="10992"/>
+          <w:tab w:val="left" w:pos="11908"/>
+          <w:tab w:val="left" w:pos="12824"/>
+          <w:tab w:val="left" w:pos="13740"/>
+          <w:tab w:val="left" w:pos="14656"/>
+        </w:tabs>
+        <w:spacing w:after="0" w:line="240" w:lineRule="auto"/>
+        <w:rPr>
+          <w:rFonts w:ascii="Courier New" w:eastAsia="Times New Roman" w:hAnsi="Courier New" w:cs="Courier New"/>
+          <w:color w:val="000000"/>
+          <w:sz w:val="18"/>
+          <w:szCs w:val="20"/>
+          <w:lang w:eastAsia="nl-NL"/>
+        </w:rPr>
+      </w:pPr>
+    </w:p>
+    <w:p>
+      <w:pPr>
+        <w:shd w:val="clear" w:color="auto" w:fill="FFFFFF"/>
+        <w:tabs>
+          <w:tab w:val="left" w:pos="916"/>
+          <w:tab w:val="left" w:pos="1832"/>
+          <w:tab w:val="left" w:pos="2748"/>
+          <w:tab w:val="left" w:pos="3664"/>
+          <w:tab w:val="left" w:pos="4580"/>
+          <w:tab w:val="left" w:pos="5496"/>
+          <w:tab w:val="left" w:pos="6412"/>
+          <w:tab w:val="left" w:pos="7328"/>
+          <w:tab w:val="left" w:pos="8244"/>
+          <w:tab w:val="left" w:pos="9160"/>
+          <w:tab w:val="left" w:pos="10076"/>
+          <w:tab w:val="left" w:pos="10992"/>
+          <w:tab w:val="left" w:pos="11908"/>
+          <w:tab w:val="left" w:pos="12824"/>
+          <w:tab w:val="left" w:pos="13740"/>
+          <w:tab w:val="left" w:pos="14656"/>
+        </w:tabs>
+        <w:spacing w:after="0" w:line="240" w:lineRule="auto"/>
+        <w:rPr>
+          <w:rFonts w:ascii="Courier New" w:eastAsia="Times New Roman" w:hAnsi="Courier New" w:cs="Courier New"/>
+          <w:color w:val="000000"/>
+          <w:sz w:val="18"/>
+          <w:szCs w:val="20"/>
+          <w:lang w:eastAsia="nl-NL"/>
+        </w:rPr>
+      </w:pPr>
+    </w:p>
+    <w:p>
+      <w:pPr>
+        <w:pStyle w:val="Kop2"/>
+      </w:pPr>
+      <w:bookmarkStart w:id="14" w:name="_Toc478234609"/>
+      <w:r>
+        <w:lastRenderedPageBreak/>
+        <w:t>Uitslag:</w:t>
+      </w:r>
+      <w:bookmarkEnd w:id="14"/>
+    </w:p>
+    <w:p>
+      <w:r>
+        <w:rPr>
+          <w:noProof/>
+          <w:lang w:eastAsia="nl-NL"/>
+        </w:rPr>
+        <w:drawing>
+          <wp:inline distT="0" distB="0" distL="0" distR="0" wp14:anchorId="02A88389" wp14:editId="49533B83">
+            <wp:extent cx="5760720" cy="1430020"/>
+            <wp:effectExtent l="0" t="0" r="0" b="0"/>
+            <wp:docPr id="11" name="Afbeelding 11"/>
+            <wp:cNvGraphicFramePr>
+              <a:graphicFrameLocks xmlns:a="http://schemas.openxmlformats.org/drawingml/2006/main" noChangeAspect="1"/>
+            </wp:cNvGraphicFramePr>
+            <a:graphic xmlns:a="http://schemas.openxmlformats.org/drawingml/2006/main">
+              <a:graphicData uri="http://schemas.openxmlformats.org/drawingml/2006/picture">
+                <pic:pic xmlns:pic="http://schemas.openxmlformats.org/drawingml/2006/picture">
+                  <pic:nvPicPr>
+                    <pic:cNvPr id="1" name=""/>
+                    <pic:cNvPicPr/>
+                  </pic:nvPicPr>
+                  <pic:blipFill>
+                    <a:blip r:embed="rId15"/>
+                    <a:stretch>
+                      <a:fillRect/>
+                    </a:stretch>
+                  </pic:blipFill>
+                  <pic:spPr>
+                    <a:xfrm>
+                      <a:off x="0" y="0"/>
+                      <a:ext cx="5760720" cy="1430020"/>
                     </a:xfrm>
                     <a:prstGeom prst="rect">
                       <a:avLst/>
@@ -1922,6 +6044,56 @@
       <w:u w:val="single"/>
     </w:rPr>
   </w:style>
+  <w:style w:type="paragraph" w:styleId="HTML-voorafopgemaakt">
+    <w:name w:val="HTML Preformatted"/>
+    <w:basedOn w:val="Standaard"/>
+    <w:link w:val="HTML-voorafopgemaaktChar"/>
+    <w:uiPriority w:val="99"/>
+    <w:semiHidden/>
+    <w:unhideWhenUsed/>
+    <w:rsid w:val="00E83F6E"/>
+    <w:pPr>
+      <w:tabs>
+        <w:tab w:val="left" w:pos="916"/>
+        <w:tab w:val="left" w:pos="1832"/>
+        <w:tab w:val="left" w:pos="2748"/>
+        <w:tab w:val="left" w:pos="3664"/>
+        <w:tab w:val="left" w:pos="4580"/>
+        <w:tab w:val="left" w:pos="5496"/>
+        <w:tab w:val="left" w:pos="6412"/>
+        <w:tab w:val="left" w:pos="7328"/>
+        <w:tab w:val="left" w:pos="8244"/>
+        <w:tab w:val="left" w:pos="9160"/>
+        <w:tab w:val="left" w:pos="10076"/>
+        <w:tab w:val="left" w:pos="10992"/>
+        <w:tab w:val="left" w:pos="11908"/>
+        <w:tab w:val="left" w:pos="12824"/>
+        <w:tab w:val="left" w:pos="13740"/>
+        <w:tab w:val="left" w:pos="14656"/>
+      </w:tabs>
+      <w:spacing w:after="0" w:line="240" w:lineRule="auto"/>
+    </w:pPr>
+    <w:rPr>
+      <w:rFonts w:ascii="Courier New" w:eastAsia="Times New Roman" w:hAnsi="Courier New" w:cs="Courier New"/>
+      <w:sz w:val="20"/>
+      <w:szCs w:val="20"/>
+      <w:lang w:eastAsia="nl-NL"/>
+    </w:rPr>
+  </w:style>
+  <w:style w:type="character" w:customStyle="1" w:styleId="HTML-voorafopgemaaktChar">
+    <w:name w:val="HTML - vooraf opgemaakt Char"/>
+    <w:basedOn w:val="Standaardalinea-lettertype"/>
+    <w:link w:val="HTML-voorafopgemaakt"/>
+    <w:uiPriority w:val="99"/>
+    <w:semiHidden/>
+    <w:rsid w:val="00E83F6E"/>
+    <w:rPr>
+      <w:rFonts w:ascii="Courier New" w:eastAsia="Times New Roman" w:hAnsi="Courier New" w:cs="Courier New"/>
+      <w:sz w:val="20"/>
+      <w:szCs w:val="20"/>
+      <w:lang w:eastAsia="nl-NL"/>
+    </w:rPr>
+  </w:style>
 </w:styles>
 </file>
 
@@ -2191,7 +6363,7 @@
 </file>
 
 <file path=customXml/itemProps1.xml><?xml version="1.0" encoding="utf-8"?>
-<ds:datastoreItem xmlns:ds="http://schemas.openxmlformats.org/officeDocument/2006/customXml" ds:itemID="{99DB01AE-BE2B-4922-AB03-9A7DC43FFA88}">
+<ds:datastoreItem xmlns:ds="http://schemas.openxmlformats.org/officeDocument/2006/customXml" ds:itemID="{6247FF71-2793-49FB-9073-46A499F53FFE}">
   <ds:schemaRefs>
     <ds:schemaRef ds:uri="http://schemas.openxmlformats.org/officeDocument/2006/bibliography"/>
   </ds:schemaRefs>

</xml_diff>